<commit_message>
Updated altitude sim, added bolt stress calcs, updated documentation
</commit_message>
<xml_diff>
--- a/Simulation_Documentation.docx
+++ b/Simulation_Documentation.docx
@@ -1925,19 +1925,7 @@
               <w:rPr>
                 <w:rFonts w:ascii="Aptos" w:hAnsi="Aptos" w:cs="Aparajita"/>
               </w:rPr>
-              <w:t>Get final</w:t>
-            </w:r>
-            <w:r>
-              <w:rPr>
-                <w:rFonts w:ascii="Aptos" w:hAnsi="Aptos" w:cs="Aparajita"/>
-              </w:rPr>
-              <w:t xml:space="preserve"> </w:t>
-            </w:r>
-            <w:r>
-              <w:rPr>
-                <w:rFonts w:ascii="Aptos" w:hAnsi="Aptos" w:cs="Aparajita"/>
-              </w:rPr>
-              <w:t>coolant temperature</w:t>
+              <w:t>Get final coolant temperature</w:t>
             </w:r>
           </w:p>
           <w:p>
@@ -2051,7 +2039,7 @@
               <w:rPr>
                 <w:rFonts w:ascii="Aptos" w:hAnsi="Aptos" w:cs="Aparajita"/>
               </w:rPr>
-              <w:t>Get flow</w:t>
+              <w:t>Get rho</w:t>
             </w:r>
           </w:p>
         </w:tc>
@@ -2069,7 +2057,7 @@
               <w:rPr>
                 <w:rFonts w:ascii="Aptos" w:hAnsi="Aptos" w:cs="Aparajita"/>
               </w:rPr>
-              <w:t>Document</w:t>
+              <w:t>Done</w:t>
             </w:r>
           </w:p>
         </w:tc>
@@ -2087,7 +2075,7 @@
               <w:rPr>
                 <w:rFonts w:ascii="Aptos" w:hAnsi="Aptos" w:cs="Aparajita"/>
               </w:rPr>
-              <w:t>9/28/2024</w:t>
+              <w:t>9/2/2024</w:t>
             </w:r>
           </w:p>
         </w:tc>
@@ -2107,7 +2095,7 @@
               <w:rPr>
                 <w:rFonts w:ascii="Aptos" w:hAnsi="Aptos" w:cs="Aparajita"/>
               </w:rPr>
-              <w:t>Test units</w:t>
+              <w:t>Get bolt shear stress</w:t>
             </w:r>
           </w:p>
         </w:tc>
@@ -2125,7 +2113,7 @@
               <w:rPr>
                 <w:rFonts w:ascii="Aptos" w:hAnsi="Aptos" w:cs="Aparajita"/>
               </w:rPr>
-              <w:t>Document</w:t>
+              <w:t>Done</w:t>
             </w:r>
           </w:p>
         </w:tc>
@@ -2139,6 +2127,124 @@
                 <w:rFonts w:ascii="Aptos" w:hAnsi="Aptos" w:cs="Aparajita"/>
               </w:rPr>
             </w:pPr>
+            <w:r>
+              <w:rPr>
+                <w:rFonts w:ascii="Aptos" w:hAnsi="Aptos" w:cs="Aparajita"/>
+              </w:rPr>
+              <w:t>9/2/2024</w:t>
+            </w:r>
+          </w:p>
+        </w:tc>
+      </w:tr>
+      <w:tr>
+        <w:tc>
+          <w:tcPr>
+            <w:tcW w:w="3116" w:type="dxa"/>
+          </w:tcPr>
+          <w:p>
+            <w:pPr>
+              <w:rPr>
+                <w:rFonts w:ascii="Aptos" w:hAnsi="Aptos" w:cs="Aparajita"/>
+              </w:rPr>
+            </w:pPr>
+            <w:r>
+              <w:rPr>
+                <w:rFonts w:ascii="Aptos" w:hAnsi="Aptos" w:cs="Aparajita"/>
+              </w:rPr>
+              <w:t>Get flow</w:t>
+            </w:r>
+          </w:p>
+        </w:tc>
+        <w:tc>
+          <w:tcPr>
+            <w:tcW w:w="3117" w:type="dxa"/>
+          </w:tcPr>
+          <w:p>
+            <w:pPr>
+              <w:rPr>
+                <w:rFonts w:ascii="Aptos" w:hAnsi="Aptos" w:cs="Aparajita"/>
+              </w:rPr>
+            </w:pPr>
+            <w:r>
+              <w:rPr>
+                <w:rFonts w:ascii="Aptos" w:hAnsi="Aptos" w:cs="Aparajita"/>
+              </w:rPr>
+              <w:t>Document</w:t>
+            </w:r>
+          </w:p>
+        </w:tc>
+        <w:tc>
+          <w:tcPr>
+            <w:tcW w:w="3117" w:type="dxa"/>
+          </w:tcPr>
+          <w:p>
+            <w:pPr>
+              <w:rPr>
+                <w:rFonts w:ascii="Aptos" w:hAnsi="Aptos" w:cs="Aparajita"/>
+              </w:rPr>
+            </w:pPr>
+            <w:r>
+              <w:rPr>
+                <w:rFonts w:ascii="Aptos" w:hAnsi="Aptos" w:cs="Aparajita"/>
+              </w:rPr>
+              <w:t>9/28/2024</w:t>
+            </w:r>
+          </w:p>
+        </w:tc>
+      </w:tr>
+      <w:tr>
+        <w:tc>
+          <w:tcPr>
+            <w:tcW w:w="3116" w:type="dxa"/>
+          </w:tcPr>
+          <w:p>
+            <w:pPr>
+              <w:rPr>
+                <w:rFonts w:ascii="Aptos" w:hAnsi="Aptos" w:cs="Aparajita"/>
+              </w:rPr>
+            </w:pPr>
+            <w:r>
+              <w:rPr>
+                <w:rFonts w:ascii="Aptos" w:hAnsi="Aptos" w:cs="Aparajita"/>
+              </w:rPr>
+              <w:t>Test units</w:t>
+            </w:r>
+          </w:p>
+        </w:tc>
+        <w:tc>
+          <w:tcPr>
+            <w:tcW w:w="3117" w:type="dxa"/>
+          </w:tcPr>
+          <w:p>
+            <w:pPr>
+              <w:rPr>
+                <w:rFonts w:ascii="Aptos" w:hAnsi="Aptos" w:cs="Aparajita"/>
+              </w:rPr>
+            </w:pPr>
+            <w:r>
+              <w:rPr>
+                <w:rFonts w:ascii="Aptos" w:hAnsi="Aptos" w:cs="Aparajita"/>
+              </w:rPr>
+              <w:t>Document</w:t>
+            </w:r>
+          </w:p>
+        </w:tc>
+        <w:tc>
+          <w:tcPr>
+            <w:tcW w:w="3117" w:type="dxa"/>
+          </w:tcPr>
+          <w:p>
+            <w:pPr>
+              <w:rPr>
+                <w:rFonts w:ascii="Aptos" w:hAnsi="Aptos" w:cs="Aparajita"/>
+              </w:rPr>
+            </w:pPr>
+            <w:r>
+              <w:rPr>
+                <w:rFonts w:ascii="Aptos" w:hAnsi="Aptos" w:cs="Aparajita"/>
+              </w:rPr>
+              <w:t>9/2/2024</w:t>
+            </w:r>
           </w:p>
         </w:tc>
       </w:tr>
@@ -2175,6 +2281,794 @@
     <w:p>
       <w:pPr>
         <w:pStyle w:val="Heading2"/>
+      </w:pPr>
+      <w:r>
+        <w:t>Get Altitude</w:t>
+      </w:r>
+    </w:p>
+    <w:p>
+      <w:pPr>
+        <w:rPr>
+          <w:rFonts w:ascii="Aptos" w:hAnsi="Aptos"/>
+        </w:rPr>
+      </w:pPr>
+      <w:r>
+        <w:rPr>
+          <w:rFonts w:ascii="Aptos" w:hAnsi="Aptos"/>
+        </w:rPr>
+        <w:t>GETALTITUDE - Returns an estimate of the rocket's apogee based on given</w:t>
+      </w:r>
+      <w:r>
+        <w:rPr>
+          <w:rFonts w:ascii="Aptos" w:hAnsi="Aptos"/>
+        </w:rPr>
+        <w:t xml:space="preserve"> </w:t>
+      </w:r>
+      <w:r>
+        <w:rPr>
+          <w:rFonts w:ascii="Aptos" w:hAnsi="Aptos"/>
+        </w:rPr>
+        <w:t>input conditions.</w:t>
+      </w:r>
+    </w:p>
+    <w:p>
+      <w:pPr>
+        <w:rPr>
+          <w:rFonts w:ascii="Aptos" w:hAnsi="Aptos"/>
+        </w:rPr>
+      </w:pPr>
+    </w:p>
+    <w:p>
+      <w:pPr>
+        <w:rPr>
+          <w:rFonts w:ascii="Courier New" w:hAnsi="Courier New" w:cs="Courier New"/>
+        </w:rPr>
+      </w:pPr>
+      <w:r>
+        <w:rPr>
+          <w:rFonts w:ascii="Courier New" w:hAnsi="Courier New" w:cs="Courier New"/>
+        </w:rPr>
+        <w:t>[r, inp] = getAltitude(opt, const, crit)</w:t>
+      </w:r>
+    </w:p>
+    <w:p>
+      <w:pPr>
+        <w:rPr>
+          <w:rFonts w:ascii="Aptos" w:hAnsi="Aptos"/>
+        </w:rPr>
+      </w:pPr>
+    </w:p>
+    <w:p>
+      <w:pPr>
+        <w:rPr>
+          <w:rFonts w:ascii="Aptos" w:hAnsi="Aptos"/>
+        </w:rPr>
+      </w:pPr>
+      <w:r>
+        <w:rPr>
+          <w:rFonts w:ascii="Aptos" w:hAnsi="Aptos"/>
+        </w:rPr>
+        <w:t>This function is designed to be able to be used as an altitude optimizer.</w:t>
+      </w:r>
+    </w:p>
+    <w:p>
+      <w:pPr>
+        <w:rPr>
+          <w:rFonts w:ascii="Aptos" w:hAnsi="Aptos"/>
+        </w:rPr>
+      </w:pPr>
+      <w:r>
+        <w:rPr>
+          <w:rFonts w:ascii="Aptos" w:hAnsi="Aptos"/>
+        </w:rPr>
+        <w:t>It could take in a variety of input condition ranges and output altitudes</w:t>
+      </w:r>
+    </w:p>
+    <w:p>
+      <w:pPr>
+        <w:rPr>
+          <w:rFonts w:ascii="Aptos" w:hAnsi="Aptos"/>
+        </w:rPr>
+      </w:pPr>
+      <w:r>
+        <w:rPr>
+          <w:rFonts w:ascii="Aptos" w:hAnsi="Aptos"/>
+        </w:rPr>
+        <w:t>for all of them. You can then find the input conditions that produced the</w:t>
+      </w:r>
+    </w:p>
+    <w:p>
+      <w:pPr>
+        <w:rPr>
+          <w:rFonts w:ascii="Aptos" w:hAnsi="Aptos"/>
+        </w:rPr>
+      </w:pPr>
+      <w:r>
+        <w:rPr>
+          <w:rFonts w:ascii="Aptos" w:hAnsi="Aptos"/>
+        </w:rPr>
+        <w:t xml:space="preserve">best results and build a rocket based on those. </w:t>
+      </w:r>
+    </w:p>
+    <w:p>
+      <w:pPr>
+        <w:rPr>
+          <w:rFonts w:ascii="Aptos" w:hAnsi="Aptos"/>
+        </w:rPr>
+      </w:pPr>
+    </w:p>
+    <w:p>
+      <w:pPr>
+        <w:rPr>
+          <w:rFonts w:ascii="Aptos" w:hAnsi="Aptos"/>
+        </w:rPr>
+      </w:pPr>
+      <w:r>
+        <w:rPr>
+          <w:rFonts w:ascii="Aptos" w:hAnsi="Aptos"/>
+        </w:rPr>
+        <w:t xml:space="preserve">In order to do an optimization, you could input an n-dimensional matrix </w:t>
+      </w:r>
+    </w:p>
+    <w:p>
+      <w:pPr>
+        <w:rPr>
+          <w:rFonts w:ascii="Aptos" w:hAnsi="Aptos"/>
+        </w:rPr>
+      </w:pPr>
+      <w:r>
+        <w:rPr>
+          <w:rFonts w:ascii="Aptos" w:hAnsi="Aptos"/>
+        </w:rPr>
+        <w:t>for each field where there are n variables being optimized and each direction</w:t>
+      </w:r>
+    </w:p>
+    <w:p>
+      <w:pPr>
+        <w:rPr>
+          <w:rFonts w:ascii="Aptos" w:hAnsi="Aptos"/>
+        </w:rPr>
+      </w:pPr>
+      <w:r>
+        <w:rPr>
+          <w:rFonts w:ascii="Aptos" w:hAnsi="Aptos"/>
+        </w:rPr>
+        <w:t>in the matrix corresponds to changes in one variable. This function will</w:t>
+      </w:r>
+    </w:p>
+    <w:p>
+      <w:pPr>
+        <w:rPr>
+          <w:rFonts w:ascii="Aptos" w:hAnsi="Aptos"/>
+        </w:rPr>
+      </w:pPr>
+      <w:r>
+        <w:rPr>
+          <w:rFonts w:ascii="Aptos" w:hAnsi="Aptos"/>
+        </w:rPr>
+        <w:t>run all of the simulations simultaneously to improve calculation time and</w:t>
+      </w:r>
+    </w:p>
+    <w:p>
+      <w:pPr>
+        <w:rPr>
+          <w:rFonts w:ascii="Aptos" w:hAnsi="Aptos"/>
+        </w:rPr>
+      </w:pPr>
+      <w:r>
+        <w:rPr>
+          <w:rFonts w:ascii="Aptos" w:hAnsi="Aptos"/>
+        </w:rPr>
+        <w:t>spit out an n-dimensional matrix of solutions.</w:t>
+      </w:r>
+    </w:p>
+    <w:p>
+      <w:pPr>
+        <w:rPr>
+          <w:rFonts w:ascii="Aptos" w:hAnsi="Aptos"/>
+        </w:rPr>
+      </w:pPr>
+    </w:p>
+    <w:p>
+      <w:pPr>
+        <w:rPr>
+          <w:rFonts w:ascii="Aptos" w:hAnsi="Aptos"/>
+        </w:rPr>
+      </w:pPr>
+      <w:r>
+        <w:rPr>
+          <w:rFonts w:ascii="Aptos" w:hAnsi="Aptos"/>
+        </w:rPr>
+        <w:t xml:space="preserve">If the min TWR condition is not met for a given case then it's apogee </w:t>
+      </w:r>
+    </w:p>
+    <w:p>
+      <w:pPr>
+        <w:rPr>
+          <w:rFonts w:ascii="Aptos" w:hAnsi="Aptos"/>
+        </w:rPr>
+      </w:pPr>
+      <w:r>
+        <w:rPr>
+          <w:rFonts w:ascii="Aptos" w:hAnsi="Aptos"/>
+        </w:rPr>
+        <w:t xml:space="preserve">will be set to zero - excluding it from coming out of the optimization </w:t>
+      </w:r>
+    </w:p>
+    <w:p>
+      <w:pPr>
+        <w:rPr>
+          <w:rFonts w:ascii="Aptos" w:hAnsi="Aptos"/>
+        </w:rPr>
+      </w:pPr>
+      <w:r>
+        <w:rPr>
+          <w:rFonts w:ascii="Aptos" w:hAnsi="Aptos"/>
+        </w:rPr>
+        <w:t>as a reasonable choice.</w:t>
+      </w:r>
+    </w:p>
+    <w:p>
+      <w:pPr>
+        <w:rPr>
+          <w:rFonts w:ascii="Aptos" w:hAnsi="Aptos"/>
+        </w:rPr>
+      </w:pPr>
+    </w:p>
+    <w:p>
+      <w:pPr>
+        <w:rPr>
+          <w:rFonts w:ascii="Aptos" w:hAnsi="Aptos"/>
+        </w:rPr>
+      </w:pPr>
+      <w:r>
+        <w:rPr>
+          <w:rFonts w:ascii="Aptos" w:hAnsi="Aptos"/>
+        </w:rPr>
+        <w:t>The r field contains all of the function results, and the inp field</w:t>
+      </w:r>
+    </w:p>
+    <w:p>
+      <w:pPr>
+        <w:rPr>
+          <w:rFonts w:ascii="Aptos" w:hAnsi="Aptos"/>
+        </w:rPr>
+      </w:pPr>
+      <w:r>
+        <w:rPr>
+          <w:rFonts w:ascii="Aptos" w:hAnsi="Aptos"/>
+        </w:rPr>
+        <w:t>returns all of the key input conditions that correspond to each</w:t>
+      </w:r>
+    </w:p>
+    <w:p>
+      <w:pPr>
+        <w:rPr>
+          <w:rFonts w:ascii="Aptos" w:hAnsi="Aptos"/>
+        </w:rPr>
+      </w:pPr>
+      <w:r>
+        <w:rPr>
+          <w:rFonts w:ascii="Aptos" w:hAnsi="Aptos"/>
+        </w:rPr>
+        <w:t>solution so that once the maximum apogee is found, the conditions that</w:t>
+      </w:r>
+    </w:p>
+    <w:p>
+      <w:pPr>
+        <w:rPr>
+          <w:rFonts w:ascii="Aptos" w:hAnsi="Aptos"/>
+        </w:rPr>
+      </w:pPr>
+      <w:r>
+        <w:rPr>
+          <w:rFonts w:ascii="Aptos" w:hAnsi="Aptos"/>
+        </w:rPr>
+        <w:t>yielded that apogee can be found in the corresponding input matrix.</w:t>
+      </w:r>
+    </w:p>
+    <w:p>
+      <w:pPr>
+        <w:rPr>
+          <w:rFonts w:ascii="Aptos" w:hAnsi="Aptos"/>
+        </w:rPr>
+      </w:pPr>
+    </w:p>
+    <w:p>
+      <w:pPr>
+        <w:rPr>
+          <w:rFonts w:ascii="Aptos" w:hAnsi="Aptos"/>
+        </w:rPr>
+      </w:pPr>
+      <w:r>
+        <w:rPr>
+          <w:rFonts w:ascii="Aptos" w:hAnsi="Aptos"/>
+        </w:rPr>
+        <w:t>A timestep of 0.01 is recommended for this function.</w:t>
+      </w:r>
+    </w:p>
+    <w:p>
+      <w:pPr>
+        <w:rPr>
+          <w:rFonts w:ascii="Aptos" w:hAnsi="Aptos"/>
+        </w:rPr>
+      </w:pPr>
+    </w:p>
+    <w:p>
+      <w:pPr>
+        <w:rPr>
+          <w:rFonts w:ascii="Courier New" w:hAnsi="Courier New" w:cs="Courier New"/>
+        </w:rPr>
+      </w:pPr>
+      <w:r>
+        <w:rPr>
+          <w:rFonts w:ascii="Courier New" w:hAnsi="Courier New" w:cs="Courier New"/>
+        </w:rPr>
+        <w:t xml:space="preserve">Required Values: </w:t>
+      </w:r>
+    </w:p>
+    <w:p>
+      <w:pPr>
+        <w:rPr>
+          <w:rFonts w:ascii="Courier New" w:hAnsi="Courier New" w:cs="Courier New"/>
+        </w:rPr>
+      </w:pPr>
+      <w:r>
+        <w:rPr>
+          <w:rFonts w:ascii="Courier New" w:hAnsi="Courier New" w:cs="Courier New"/>
+        </w:rPr>
+        <w:t>arg.dragCoefficient - Coefficient of drag (-)</w:t>
+      </w:r>
+    </w:p>
+    <w:p>
+      <w:pPr>
+        <w:rPr>
+          <w:rFonts w:ascii="Courier New" w:hAnsi="Courier New" w:cs="Courier New"/>
+        </w:rPr>
+      </w:pPr>
+      <w:r>
+        <w:rPr>
+          <w:rFonts w:ascii="Courier New" w:hAnsi="Courier New" w:cs="Courier New"/>
+        </w:rPr>
+        <w:t>arg.diameter        - Rocket diameter (m)</w:t>
+      </w:r>
+    </w:p>
+    <w:p>
+      <w:pPr>
+        <w:rPr>
+          <w:rFonts w:ascii="Courier New" w:hAnsi="Courier New" w:cs="Courier New"/>
+        </w:rPr>
+      </w:pPr>
+      <w:r>
+        <w:rPr>
+          <w:rFonts w:ascii="Courier New" w:hAnsi="Courier New" w:cs="Courier New"/>
+        </w:rPr>
+        <w:t>arg.startAltitude   - Starting altitude above MSL (m)</w:t>
+      </w:r>
+    </w:p>
+    <w:p>
+      <w:pPr>
+        <w:rPr>
+          <w:rFonts w:ascii="Courier New" w:hAnsi="Courier New" w:cs="Courier New"/>
+        </w:rPr>
+      </w:pPr>
+      <w:r>
+        <w:rPr>
+          <w:rFonts w:ascii="Courier New" w:hAnsi="Courier New" w:cs="Courier New"/>
+        </w:rPr>
+        <w:t>arg.isp             - Rocket specific impulse (s)</w:t>
+      </w:r>
+    </w:p>
+    <w:p>
+      <w:pPr>
+        <w:rPr>
+          <w:rFonts w:ascii="Courier New" w:hAnsi="Courier New" w:cs="Courier New"/>
+        </w:rPr>
+      </w:pPr>
+      <w:r>
+        <w:rPr>
+          <w:rFonts w:ascii="Courier New" w:hAnsi="Courier New" w:cs="Courier New"/>
+        </w:rPr>
+        <w:t>arg.ispDecay        - Specific impulse lost per second (s/s)</w:t>
+      </w:r>
+    </w:p>
+    <w:p>
+      <w:pPr>
+        <w:rPr>
+          <w:rFonts w:ascii="Courier New" w:hAnsi="Courier New" w:cs="Courier New"/>
+        </w:rPr>
+      </w:pPr>
+      <w:r>
+        <w:rPr>
+          <w:rFonts w:ascii="Courier New" w:hAnsi="Courier New" w:cs="Courier New"/>
+        </w:rPr>
+        <w:t>arg.flightAngle     - Angle of flight (deg)</w:t>
+      </w:r>
+    </w:p>
+    <w:p>
+      <w:pPr>
+        <w:rPr>
+          <w:rFonts w:ascii="Courier New" w:hAnsi="Courier New" w:cs="Courier New"/>
+        </w:rPr>
+      </w:pPr>
+      <w:r>
+        <w:rPr>
+          <w:rFonts w:ascii="Courier New" w:hAnsi="Courier New" w:cs="Courier New"/>
+        </w:rPr>
+        <w:t>arg.railLength      - Launch rail length (m)</w:t>
+      </w:r>
+    </w:p>
+    <w:p>
+      <w:pPr>
+        <w:rPr>
+          <w:rFonts w:ascii="Courier New" w:hAnsi="Courier New" w:cs="Courier New"/>
+        </w:rPr>
+      </w:pPr>
+      <w:r>
+        <w:rPr>
+          <w:rFonts w:ascii="Courier New" w:hAnsi="Courier New" w:cs="Courier New"/>
+        </w:rPr>
+        <w:t>arg.railButtonDist  - Rail button distance (m)</w:t>
+      </w:r>
+    </w:p>
+    <w:p>
+      <w:pPr>
+        <w:rPr>
+          <w:rFonts w:ascii="Courier New" w:hAnsi="Courier New" w:cs="Courier New"/>
+        </w:rPr>
+      </w:pPr>
+      <w:r>
+        <w:rPr>
+          <w:rFonts w:ascii="Courier New" w:hAnsi="Courier New" w:cs="Courier New"/>
+        </w:rPr>
+        <w:t>arg.m_leftover      - Propellant remaining in tanks (kg)</w:t>
+      </w:r>
+    </w:p>
+    <w:p>
+      <w:pPr>
+        <w:rPr>
+          <w:rFonts w:ascii="Courier New" w:hAnsi="Courier New" w:cs="Courier New"/>
+        </w:rPr>
+      </w:pPr>
+      <w:r>
+        <w:rPr>
+          <w:rFonts w:ascii="Courier New" w:hAnsi="Courier New" w:cs="Courier New"/>
+        </w:rPr>
+        <w:t>arg.dt              - Timestep for running simulation (s)</w:t>
+      </w:r>
+    </w:p>
+    <w:p>
+      <w:pPr>
+        <w:rPr>
+          <w:rFonts w:ascii="Courier New" w:hAnsi="Courier New" w:cs="Courier New"/>
+        </w:rPr>
+      </w:pPr>
+    </w:p>
+    <w:p>
+      <w:pPr>
+        <w:rPr>
+          <w:rFonts w:ascii="Courier New" w:hAnsi="Courier New" w:cs="Courier New"/>
+        </w:rPr>
+      </w:pPr>
+      <w:r>
+        <w:rPr>
+          <w:rFonts w:ascii="Courier New" w:hAnsi="Courier New" w:cs="Courier New"/>
+        </w:rPr>
+        <w:t>arg.thrust            - Rocket starting thrust (N)</w:t>
+      </w:r>
+    </w:p>
+    <w:p>
+      <w:pPr>
+        <w:rPr>
+          <w:rFonts w:ascii="Courier New" w:hAnsi="Courier New" w:cs="Courier New"/>
+        </w:rPr>
+      </w:pPr>
+      <w:r>
+        <w:rPr>
+          <w:rFonts w:ascii="Courier New" w:hAnsi="Courier New" w:cs="Courier New"/>
+        </w:rPr>
+        <w:lastRenderedPageBreak/>
+        <w:t>arg.massFraction      - Mass fraction {Dry mass/total mass} (-)</w:t>
+      </w:r>
+    </w:p>
+    <w:p>
+      <w:pPr>
+        <w:rPr>
+          <w:rFonts w:ascii="Courier New" w:hAnsi="Courier New" w:cs="Courier New"/>
+        </w:rPr>
+      </w:pPr>
+      <w:r>
+        <w:rPr>
+          <w:rFonts w:ascii="Courier New" w:hAnsi="Courier New" w:cs="Courier New"/>
+        </w:rPr>
+        <w:t>arg.propMass          - Propellant mass (kg)</w:t>
+      </w:r>
+    </w:p>
+    <w:p>
+      <w:pPr>
+        <w:rPr>
+          <w:rFonts w:ascii="Courier New" w:hAnsi="Courier New" w:cs="Courier New"/>
+        </w:rPr>
+      </w:pPr>
+      <w:r>
+        <w:rPr>
+          <w:rFonts w:ascii="Courier New" w:hAnsi="Courier New" w:cs="Courier New"/>
+        </w:rPr>
+        <w:t>arg.thrustDecay       - Thrust lost per second due to blow down (N/s)</w:t>
+      </w:r>
+    </w:p>
+    <w:p>
+      <w:pPr>
+        <w:rPr>
+          <w:rFonts w:ascii="Courier New" w:hAnsi="Courier New" w:cs="Courier New"/>
+        </w:rPr>
+      </w:pPr>
+    </w:p>
+    <w:p>
+      <w:pPr>
+        <w:rPr>
+          <w:rFonts w:ascii="Courier New" w:hAnsi="Courier New" w:cs="Courier New"/>
+        </w:rPr>
+      </w:pPr>
+      <w:r>
+        <w:rPr>
+          <w:rFonts w:ascii="Courier New" w:hAnsi="Courier New" w:cs="Courier New"/>
+        </w:rPr>
+        <w:t xml:space="preserve">arg.minTWR           - Min TWR </w:t>
+      </w:r>
+    </w:p>
+    <w:p>
+      <w:pPr>
+        <w:rPr>
+          <w:rFonts w:ascii="Courier New" w:hAnsi="Courier New" w:cs="Courier New"/>
+        </w:rPr>
+      </w:pPr>
+    </w:p>
+    <w:p>
+      <w:pPr>
+        <w:rPr>
+          <w:rFonts w:ascii="Courier New" w:hAnsi="Courier New" w:cs="Courier New"/>
+        </w:rPr>
+      </w:pPr>
+      <w:r>
+        <w:rPr>
+          <w:rFonts w:ascii="Courier New" w:hAnsi="Courier New" w:cs="Courier New"/>
+        </w:rPr>
+        <w:t>Values Returned:</w:t>
+      </w:r>
+    </w:p>
+    <w:p>
+      <w:pPr>
+        <w:rPr>
+          <w:rFonts w:ascii="Courier New" w:hAnsi="Courier New" w:cs="Courier New"/>
+        </w:rPr>
+      </w:pPr>
+      <w:r>
+        <w:rPr>
+          <w:rFonts w:ascii="Courier New" w:hAnsi="Courier New" w:cs="Courier New"/>
+        </w:rPr>
+        <w:t>r.delta_h             - Apogee (m)</w:t>
+      </w:r>
+    </w:p>
+    <w:p>
+      <w:pPr>
+        <w:rPr>
+          <w:rFonts w:ascii="Courier New" w:hAnsi="Courier New" w:cs="Courier New"/>
+        </w:rPr>
+      </w:pPr>
+      <w:r>
+        <w:rPr>
+          <w:rFonts w:ascii="Courier New" w:hAnsi="Courier New" w:cs="Courier New"/>
+        </w:rPr>
+        <w:t>r.t_burn              - Total burn time (s)</w:t>
+      </w:r>
+    </w:p>
+    <w:p>
+      <w:pPr>
+        <w:rPr>
+          <w:rFonts w:ascii="Courier New" w:hAnsi="Courier New" w:cs="Courier New"/>
+        </w:rPr>
+      </w:pPr>
+      <w:r>
+        <w:rPr>
+          <w:rFonts w:ascii="Courier New" w:hAnsi="Courier New" w:cs="Courier New"/>
+        </w:rPr>
+        <w:t>r.v_max               - Maximum velocity (m/s)</w:t>
+      </w:r>
+    </w:p>
+    <w:p>
+      <w:pPr>
+        <w:rPr>
+          <w:rFonts w:ascii="Courier New" w:hAnsi="Courier New" w:cs="Courier New"/>
+        </w:rPr>
+      </w:pPr>
+      <w:r>
+        <w:rPr>
+          <w:rFonts w:ascii="Courier New" w:hAnsi="Courier New" w:cs="Courier New"/>
+        </w:rPr>
+        <w:t>r.v_rail              - Velocity when first rail button leaves rail (m/s)</w:t>
+      </w:r>
+    </w:p>
+    <w:p>
+      <w:pPr>
+        <w:rPr>
+          <w:rFonts w:ascii="Courier New" w:hAnsi="Courier New" w:cs="Courier New"/>
+        </w:rPr>
+      </w:pPr>
+      <w:r>
+        <w:rPr>
+          <w:rFonts w:ascii="Courier New" w:hAnsi="Courier New" w:cs="Courier New"/>
+        </w:rPr>
+        <w:t>r.a_max               - Maximum acceleration (m/s^2)</w:t>
+      </w:r>
+    </w:p>
+    <w:p>
+      <w:pPr>
+        <w:rPr>
+          <w:rFonts w:ascii="Courier New" w:hAnsi="Courier New" w:cs="Courier New"/>
+        </w:rPr>
+      </w:pPr>
+      <w:r>
+        <w:rPr>
+          <w:rFonts w:ascii="Courier New" w:hAnsi="Courier New" w:cs="Courier New"/>
+        </w:rPr>
+        <w:t>r.de_max              - Maximum deceleration (m/s^2)</w:t>
+      </w:r>
+    </w:p>
+    <w:p>
+      <w:pPr>
+        <w:rPr>
+          <w:rFonts w:ascii="Courier New" w:hAnsi="Courier New" w:cs="Courier New"/>
+        </w:rPr>
+      </w:pPr>
+      <w:r>
+        <w:rPr>
+          <w:rFonts w:ascii="Courier New" w:hAnsi="Courier New" w:cs="Courier New"/>
+        </w:rPr>
+        <w:t>r.D_max               - Maximum drag (N)</w:t>
+      </w:r>
+    </w:p>
+    <w:p>
+      <w:pPr>
+        <w:rPr>
+          <w:rFonts w:ascii="Courier New" w:hAnsi="Courier New" w:cs="Courier New"/>
+        </w:rPr>
+      </w:pPr>
+      <w:r>
+        <w:rPr>
+          <w:rFonts w:ascii="Courier New" w:hAnsi="Courier New" w:cs="Courier New"/>
+        </w:rPr>
+        <w:t>r.h_max               - Max altitude {apogee + starting altitude} (m)</w:t>
+      </w:r>
+    </w:p>
+    <w:p>
+      <w:pPr>
+        <w:rPr>
+          <w:rFonts w:ascii="Courier New" w:hAnsi="Courier New" w:cs="Courier New"/>
+        </w:rPr>
+      </w:pPr>
+      <w:r>
+        <w:rPr>
+          <w:rFonts w:ascii="Courier New" w:hAnsi="Courier New" w:cs="Courier New"/>
+        </w:rPr>
+        <w:t>r.l                   - Lateral distance traveled at given angle (m)</w:t>
+      </w:r>
+    </w:p>
+    <w:p>
+      <w:pPr>
+        <w:rPr>
+          <w:rFonts w:ascii="Courier New" w:hAnsi="Courier New" w:cs="Courier New"/>
+        </w:rPr>
+      </w:pPr>
+      <w:r>
+        <w:rPr>
+          <w:rFonts w:ascii="Courier New" w:hAnsi="Courier New" w:cs="Courier New"/>
+        </w:rPr>
+        <w:t>r.t_apogee            - Time to apogee (s)</w:t>
+      </w:r>
+    </w:p>
+    <w:p>
+      <w:pPr>
+        <w:rPr>
+          <w:rFonts w:ascii="Courier New" w:hAnsi="Courier New" w:cs="Courier New"/>
+        </w:rPr>
+      </w:pPr>
+      <w:r>
+        <w:rPr>
+          <w:rFonts w:ascii="Courier New" w:hAnsi="Courier New" w:cs="Courier New"/>
+        </w:rPr>
+        <w:t>r.initialTWR          - TWR at start of burn (-)</w:t>
+      </w:r>
+    </w:p>
+    <w:p>
+      <w:pPr>
+        <w:rPr>
+          <w:rFonts w:ascii="Courier New" w:hAnsi="Courier New" w:cs="Courier New"/>
+        </w:rPr>
+      </w:pPr>
+    </w:p>
+    <w:p>
+      <w:pPr>
+        <w:rPr>
+          <w:rFonts w:ascii="Courier New" w:hAnsi="Courier New" w:cs="Courier New"/>
+        </w:rPr>
+      </w:pPr>
+      <w:r>
+        <w:rPr>
+          <w:rFonts w:ascii="Courier New" w:hAnsi="Courier New" w:cs="Courier New"/>
+        </w:rPr>
+        <w:t>inp.T                 - Input thrust (N)</w:t>
+      </w:r>
+    </w:p>
+    <w:p>
+      <w:pPr>
+        <w:rPr>
+          <w:rFonts w:ascii="Courier New" w:hAnsi="Courier New" w:cs="Courier New"/>
+        </w:rPr>
+      </w:pPr>
+      <w:r>
+        <w:rPr>
+          <w:rFonts w:ascii="Courier New" w:hAnsi="Courier New" w:cs="Courier New"/>
+        </w:rPr>
+        <w:t>inp.zeta              - Input mass fraction (-)</w:t>
+      </w:r>
+    </w:p>
+    <w:p>
+      <w:pPr>
+        <w:rPr>
+          <w:rFonts w:ascii="Courier New" w:hAnsi="Courier New" w:cs="Courier New"/>
+        </w:rPr>
+      </w:pPr>
+      <w:r>
+        <w:rPr>
+          <w:rFonts w:ascii="Courier New" w:hAnsi="Courier New" w:cs="Courier New"/>
+        </w:rPr>
+        <w:t>inp.C_D               - Drag coefficient (-)</w:t>
+      </w:r>
+    </w:p>
+    <w:p>
+      <w:pPr>
+        <w:rPr>
+          <w:rFonts w:ascii="Courier New" w:hAnsi="Courier New" w:cs="Courier New"/>
+        </w:rPr>
+      </w:pPr>
+      <w:r>
+        <w:rPr>
+          <w:rFonts w:ascii="Courier New" w:hAnsi="Courier New" w:cs="Courier New"/>
+        </w:rPr>
+        <w:t>inp.m_prop            - Propellant mass (kg)</w:t>
+      </w:r>
+    </w:p>
+    <w:p>
+      <w:pPr>
+        <w:rPr>
+          <w:rFonts w:ascii="Courier New" w:hAnsi="Courier New" w:cs="Courier New"/>
+        </w:rPr>
+      </w:pPr>
+      <w:r>
+        <w:rPr>
+          <w:rFonts w:ascii="Courier New" w:hAnsi="Courier New" w:cs="Courier New"/>
+        </w:rPr>
+        <w:t>inp.m_dry             - Dry mass (kg)</w:t>
+      </w:r>
+    </w:p>
+    <w:p>
+      <w:pPr>
+        <w:rPr>
+          <w:rFonts w:ascii="Courier New" w:hAnsi="Courier New" w:cs="Courier New"/>
+        </w:rPr>
+      </w:pPr>
+      <w:r>
+        <w:rPr>
+          <w:rFonts w:ascii="Courier New" w:hAnsi="Courier New" w:cs="Courier New"/>
+        </w:rPr>
+        <w:t>inp.m_total           - Total mass (kg)</w:t>
+      </w:r>
+    </w:p>
+    <w:p/>
+    <w:p>
+      <w:pPr>
+        <w:pStyle w:val="Heading2"/>
         <w:rPr>
           <w:rFonts w:ascii="Aptos" w:hAnsi="Aptos" w:cs="Aparajita"/>
         </w:rPr>
@@ -2355,13 +3249,7 @@
         <w:rPr>
           <w:rFonts w:ascii="Courier New" w:hAnsi="Courier New" w:cs="Courier New"/>
         </w:rPr>
-        <w:t>rg.</w:t>
-      </w:r>
-      <w:r>
-        <w:rPr>
-          <w:rFonts w:ascii="Courier New" w:hAnsi="Courier New" w:cs="Courier New"/>
-        </w:rPr>
-        <w:t>mDot</w:t>
+        <w:t>rg.mDot</w:t>
       </w:r>
       <w:r>
         <w:rPr>
@@ -2379,19 +3267,7 @@
         <w:rPr>
           <w:rFonts w:ascii="Courier New" w:hAnsi="Courier New" w:cs="Courier New"/>
         </w:rPr>
-        <w:t>- Total orifice group mass flow rate (</w:t>
-      </w:r>
-      <w:r>
-        <w:rPr>
-          <w:rFonts w:ascii="Courier New" w:hAnsi="Courier New" w:cs="Courier New"/>
-        </w:rPr>
-        <w:t>kg/s</w:t>
-      </w:r>
-      <w:r>
-        <w:rPr>
-          <w:rFonts w:ascii="Courier New" w:hAnsi="Courier New" w:cs="Courier New"/>
-        </w:rPr>
-        <w:t>)</w:t>
+        <w:t>- Total orifice group mass flow rate (kg/s)</w:t>
       </w:r>
     </w:p>
     <w:p>
@@ -2437,6 +3313,7 @@
         <w:rPr>
           <w:rFonts w:ascii="Courier New" w:hAnsi="Courier New" w:cs="Courier New"/>
         </w:rPr>
+        <w:lastRenderedPageBreak/>
         <w:t>arg.</w:t>
       </w:r>
       <w:r>
@@ -2747,13 +3624,7 @@
         <w:rPr>
           <w:rFonts w:ascii="Aptos" w:hAnsi="Aptos" w:cs="Aparajita"/>
         </w:rPr>
-        <w:t>All values marked with an asterisk can be either input or output values depending on which variables are passed into the function</w:t>
-      </w:r>
-      <w:r>
-        <w:rPr>
-          <w:rFonts w:ascii="Aptos" w:hAnsi="Aptos" w:cs="Aparajita"/>
-        </w:rPr>
-        <w:t>, as described above.</w:t>
+        <w:t>All values marked with an asterisk can be either input or output values depending on which variables are passed into the function, as described above.</w:t>
       </w:r>
     </w:p>
     <w:p>
@@ -3048,7 +3919,6 @@
         <w:rPr>
           <w:rFonts w:ascii="Aptos" w:hAnsi="Aptos" w:cs="Aparajita"/>
         </w:rPr>
-        <w:lastRenderedPageBreak/>
         <w:t xml:space="preserve">The quantity </w:t>
       </w:r>
       <m:oMath>
@@ -3364,6 +4234,7 @@
         <w:rPr>
           <w:rFonts w:ascii="Courier New" w:hAnsi="Courier New" w:cs="Courier New"/>
         </w:rPr>
+        <w:lastRenderedPageBreak/>
         <w:t xml:space="preserve">yield   - [INTERNAL] </w:t>
       </w:r>
       <w:r>
@@ -3812,7 +4683,6 @@
           <w:b/>
           <w:bCs/>
         </w:rPr>
-        <w:lastRenderedPageBreak/>
         <w:t>Stainless Steel 303 Data Sources</w:t>
       </w:r>
     </w:p>
@@ -4116,6 +4986,7 @@
         <w:rPr>
           <w:rFonts w:ascii="Aptos" w:hAnsi="Aptos" w:cs="Courier New"/>
         </w:rPr>
+        <w:lastRenderedPageBreak/>
         <w:t xml:space="preserve">Data for Young’s modulus: Eurocode 9, page 21 – general properties </w:t>
       </w:r>
       <w:r>
@@ -4135,6 +5006,536 @@
     <w:p>
       <w:pPr>
         <w:pStyle w:val="Heading2"/>
+      </w:pPr>
+      <w:r>
+        <w:t xml:space="preserve">Get bolt shear stress </w:t>
+      </w:r>
+    </w:p>
+    <w:p>
+      <w:pPr>
+        <w:rPr>
+          <w:rFonts w:ascii="Courier New" w:hAnsi="Courier New" w:cs="Courier New"/>
+        </w:rPr>
+      </w:pPr>
+      <w:r>
+        <w:rPr>
+          <w:rFonts w:ascii="Aptos" w:hAnsi="Aptos" w:cs="Courier New"/>
+        </w:rPr>
+        <w:t>Calculates the stresses in bolts under given conditions</w:t>
+      </w:r>
+    </w:p>
+    <w:p>
+      <w:pPr>
+        <w:rPr>
+          <w:rFonts w:ascii="Courier New" w:hAnsi="Courier New" w:cs="Courier New"/>
+        </w:rPr>
+      </w:pPr>
+    </w:p>
+    <w:p>
+      <w:pPr>
+        <w:rPr>
+          <w:rFonts w:ascii="Courier New" w:hAnsi="Courier New" w:cs="Courier New"/>
+        </w:rPr>
+      </w:pPr>
+      <w:r>
+        <w:rPr>
+          <w:rFonts w:ascii="Courier New" w:hAnsi="Courier New" w:cs="Courier New"/>
+        </w:rPr>
+        <w:t>outp = getBoltShearStress(inp)</w:t>
+      </w:r>
+    </w:p>
+    <w:p>
+      <w:pPr>
+        <w:rPr>
+          <w:rFonts w:ascii="Courier New" w:hAnsi="Courier New" w:cs="Courier New"/>
+        </w:rPr>
+      </w:pPr>
+    </w:p>
+    <w:p>
+      <w:pPr>
+        <w:rPr>
+          <w:rFonts w:ascii="Aptos" w:hAnsi="Aptos" w:cs="Courier New"/>
+        </w:rPr>
+      </w:pPr>
+      <w:r>
+        <w:rPr>
+          <w:rFonts w:ascii="Aptos" w:hAnsi="Aptos" w:cs="Courier New"/>
+        </w:rPr>
+        <w:t xml:space="preserve">Returns a struct containing </w:t>
+      </w:r>
+      <w:r>
+        <w:rPr>
+          <w:rFonts w:ascii="Aptos" w:hAnsi="Aptos" w:cs="Courier New"/>
+        </w:rPr>
+        <w:t>the bearing stress and shear stress</w:t>
+      </w:r>
+      <w:r>
+        <w:rPr>
+          <w:rFonts w:ascii="Aptos" w:hAnsi="Aptos" w:cs="Courier New"/>
+        </w:rPr>
+        <w:t xml:space="preserve"> </w:t>
+      </w:r>
+      <w:r>
+        <w:rPr>
+          <w:rFonts w:ascii="Aptos" w:hAnsi="Aptos" w:cs="Courier New"/>
+        </w:rPr>
+        <w:t>of the bolt setup in pascals</w:t>
+      </w:r>
+      <w:r>
+        <w:rPr>
+          <w:rFonts w:ascii="Aptos" w:hAnsi="Aptos" w:cs="Courier New"/>
+        </w:rPr>
+        <w:t>. This function assumes that there is only one shear plane for each bolt. Make sure that the</w:t>
+      </w:r>
+      <w:r>
+        <w:rPr>
+          <w:rFonts w:ascii="Aptos" w:hAnsi="Aptos" w:cs="Courier New"/>
+        </w:rPr>
+        <w:t xml:space="preserve"> </w:t>
+      </w:r>
+      <w:r>
+        <w:rPr>
+          <w:rFonts w:ascii="Aptos" w:hAnsi="Aptos" w:cs="Courier New"/>
+        </w:rPr>
+        <w:t>value for the wall thickness is the thinner of the two walls that are in</w:t>
+      </w:r>
+      <w:r>
+        <w:rPr>
+          <w:rFonts w:ascii="Aptos" w:hAnsi="Aptos" w:cs="Courier New"/>
+        </w:rPr>
+        <w:t xml:space="preserve"> </w:t>
+      </w:r>
+      <w:r>
+        <w:rPr>
+          <w:rFonts w:ascii="Aptos" w:hAnsi="Aptos" w:cs="Courier New"/>
+        </w:rPr>
+        <w:t>contact.</w:t>
+      </w:r>
+    </w:p>
+    <w:p>
+      <w:pPr>
+        <w:rPr>
+          <w:rFonts w:ascii="Courier New" w:hAnsi="Courier New" w:cs="Courier New"/>
+        </w:rPr>
+      </w:pPr>
+    </w:p>
+    <w:p>
+      <w:pPr>
+        <w:rPr>
+          <w:rFonts w:ascii="Courier New" w:hAnsi="Courier New" w:cs="Courier New"/>
+        </w:rPr>
+      </w:pPr>
+      <w:r>
+        <w:rPr>
+          <w:rFonts w:ascii="Courier New" w:hAnsi="Courier New" w:cs="Courier New"/>
+        </w:rPr>
+        <w:t>Required Values:</w:t>
+      </w:r>
+    </w:p>
+    <w:p>
+      <w:pPr>
+        <w:rPr>
+          <w:rFonts w:ascii="Courier New" w:hAnsi="Courier New" w:cs="Courier New"/>
+        </w:rPr>
+      </w:pPr>
+      <w:r>
+        <w:rPr>
+          <w:rFonts w:ascii="Courier New" w:hAnsi="Courier New" w:cs="Courier New"/>
+        </w:rPr>
+        <w:t>arg.d - Diameter of bolt holes (m)</w:t>
+      </w:r>
+    </w:p>
+    <w:p>
+      <w:pPr>
+        <w:rPr>
+          <w:rFonts w:ascii="Courier New" w:hAnsi="Courier New" w:cs="Courier New"/>
+        </w:rPr>
+      </w:pPr>
+      <w:r>
+        <w:rPr>
+          <w:rFonts w:ascii="Courier New" w:hAnsi="Courier New" w:cs="Courier New"/>
+        </w:rPr>
+        <w:t>arg.t - Thickness of wall (m)</w:t>
+      </w:r>
+    </w:p>
+    <w:p>
+      <w:pPr>
+        <w:rPr>
+          <w:rFonts w:ascii="Courier New" w:hAnsi="Courier New" w:cs="Courier New"/>
+        </w:rPr>
+      </w:pPr>
+      <w:r>
+        <w:rPr>
+          <w:rFonts w:ascii="Courier New" w:hAnsi="Courier New" w:cs="Courier New"/>
+        </w:rPr>
+        <w:t>arg.F - Total force (N)</w:t>
+      </w:r>
+    </w:p>
+    <w:p>
+      <w:pPr>
+        <w:rPr>
+          <w:rFonts w:ascii="Courier New" w:hAnsi="Courier New" w:cs="Courier New"/>
+        </w:rPr>
+      </w:pPr>
+      <w:r>
+        <w:rPr>
+          <w:rFonts w:ascii="Courier New" w:hAnsi="Courier New" w:cs="Courier New"/>
+        </w:rPr>
+        <w:t>arg.n - Number of bolts (-)</w:t>
+      </w:r>
+    </w:p>
+    <w:p>
+      <w:pPr>
+        <w:rPr>
+          <w:rFonts w:ascii="Courier New" w:hAnsi="Courier New" w:cs="Courier New"/>
+        </w:rPr>
+      </w:pPr>
+    </w:p>
+    <w:p>
+      <w:pPr>
+        <w:rPr>
+          <w:rFonts w:ascii="Courier New" w:hAnsi="Courier New" w:cs="Courier New"/>
+        </w:rPr>
+      </w:pPr>
+      <w:r>
+        <w:rPr>
+          <w:rFonts w:ascii="Courier New" w:hAnsi="Courier New" w:cs="Courier New"/>
+        </w:rPr>
+        <w:t>Values Returned:</w:t>
+      </w:r>
+    </w:p>
+    <w:p>
+      <w:pPr>
+        <w:rPr>
+          <w:rFonts w:ascii="Courier New" w:hAnsi="Courier New" w:cs="Courier New"/>
+        </w:rPr>
+      </w:pPr>
+      <w:r>
+        <w:rPr>
+          <w:rFonts w:ascii="Courier New" w:hAnsi="Courier New" w:cs="Courier New"/>
+        </w:rPr>
+        <w:t>outp.bearingStress - Bearing stress on hole face (Pa)</w:t>
+      </w:r>
+    </w:p>
+    <w:p>
+      <w:pPr>
+        <w:rPr>
+          <w:rFonts w:ascii="Courier New" w:hAnsi="Courier New" w:cs="Courier New"/>
+        </w:rPr>
+      </w:pPr>
+      <w:r>
+        <w:rPr>
+          <w:rFonts w:ascii="Courier New" w:hAnsi="Courier New" w:cs="Courier New"/>
+        </w:rPr>
+        <w:t>outp.shearStress   - Shear stress on bolt (Pa)</w:t>
+      </w:r>
+    </w:p>
+    <w:p>
+      <w:pPr>
+        <w:rPr>
+          <w:rFonts w:ascii="Courier New" w:hAnsi="Courier New" w:cs="Courier New"/>
+        </w:rPr>
+      </w:pPr>
+    </w:p>
+    <w:p>
+      <w:pPr>
+        <w:rPr>
+          <w:rFonts w:ascii="Aptos" w:hAnsi="Aptos" w:cs="Aparajita"/>
+        </w:rPr>
+      </w:pPr>
+    </w:p>
+    <w:p>
+      <w:pPr>
+        <w:rPr>
+          <w:rFonts w:ascii="Aptos" w:hAnsi="Aptos" w:cs="Aparajita"/>
+        </w:rPr>
+      </w:pPr>
+      <w:r>
+        <w:rPr>
+          <w:rFonts w:ascii="Aptos" w:hAnsi="Aptos" w:cs="Aparajita"/>
+        </w:rPr>
+        <w:t>Link to similar calculator:</w:t>
+      </w:r>
+    </w:p>
+    <w:p>
+      <w:pPr>
+        <w:rPr>
+          <w:rFonts w:ascii="Aptos" w:hAnsi="Aptos" w:cs="Aparajita"/>
+        </w:rPr>
+      </w:pPr>
+      <w:hyperlink r:id="rId13" w:history="1">
+        <w:r>
+          <w:rPr>
+            <w:rStyle w:val="Hyperlink"/>
+            <w:rFonts w:ascii="Aptos" w:hAnsi="Aptos" w:cs="Aparajita"/>
+          </w:rPr>
+          <w:t>https://www.engineersedge.com/material_science/bolt_single_shear_calcs.htm</w:t>
+        </w:r>
+      </w:hyperlink>
+    </w:p>
+    <w:p>
+      <w:pPr>
+        <w:rPr>
+          <w:rFonts w:ascii="Aptos" w:hAnsi="Aptos" w:cs="Courier New"/>
+        </w:rPr>
+      </w:pPr>
+    </w:p>
+    <w:p>
+      <w:pPr>
+        <w:pStyle w:val="Heading2"/>
+      </w:pPr>
+      <w:r>
+        <w:t>Get rho</w:t>
+      </w:r>
+    </w:p>
+    <w:p>
+      <w:pPr>
+        <w:rPr>
+          <w:rFonts w:ascii="Aptos" w:hAnsi="Aptos" w:cs="Courier New"/>
+        </w:rPr>
+      </w:pPr>
+      <w:r>
+        <w:rPr>
+          <w:rFonts w:ascii="Aptos" w:hAnsi="Aptos" w:cs="Courier New"/>
+        </w:rPr>
+        <w:t>Gets the density at a given height in the atmosphere.</w:t>
+      </w:r>
+    </w:p>
+    <w:p>
+      <w:pPr>
+        <w:rPr>
+          <w:rFonts w:ascii="Aptos" w:hAnsi="Aptos" w:cs="Courier New"/>
+        </w:rPr>
+      </w:pPr>
+    </w:p>
+    <w:p>
+      <w:pPr>
+        <w:rPr>
+          <w:rFonts w:ascii="Courier New" w:hAnsi="Courier New" w:cs="Courier New"/>
+        </w:rPr>
+      </w:pPr>
+      <w:r>
+        <w:rPr>
+          <w:rFonts w:ascii="Courier New" w:hAnsi="Courier New" w:cs="Courier New"/>
+        </w:rPr>
+        <w:t>rho = getRho(h)</w:t>
+      </w:r>
+    </w:p>
+    <w:p>
+      <w:pPr>
+        <w:rPr>
+          <w:rFonts w:ascii="Aptos" w:hAnsi="Aptos" w:cs="Courier New"/>
+        </w:rPr>
+      </w:pPr>
+    </w:p>
+    <w:p>
+      <w:pPr>
+        <w:rPr>
+          <w:rFonts w:ascii="Aptos" w:hAnsi="Aptos" w:cs="Courier New"/>
+        </w:rPr>
+      </w:pPr>
+      <w:r>
+        <w:rPr>
+          <w:rFonts w:ascii="Aptos" w:hAnsi="Aptos" w:cs="Courier New"/>
+        </w:rPr>
+        <w:t>Returns the atmospheric density in pascals for a given altitude in</w:t>
+      </w:r>
+      <w:r>
+        <w:rPr>
+          <w:rFonts w:ascii="Aptos" w:hAnsi="Aptos" w:cs="Courier New"/>
+        </w:rPr>
+        <w:t xml:space="preserve"> </w:t>
+      </w:r>
+      <w:r>
+        <w:rPr>
+          <w:rFonts w:ascii="Aptos" w:hAnsi="Aptos" w:cs="Courier New"/>
+        </w:rPr>
+        <w:t xml:space="preserve">meters. Valid for altitudes from 0-80,000 m. </w:t>
+      </w:r>
+      <w:r>
+        <w:rPr>
+          <w:rFonts w:ascii="Aptos" w:hAnsi="Aptos" w:cs="Courier New"/>
+        </w:rPr>
+        <w:t xml:space="preserve">This function uses geopotential altitude, </w:t>
+      </w:r>
+      <w:r>
+        <w:rPr>
+          <w:rFonts w:ascii="Aptos" w:hAnsi="Aptos" w:cs="Courier New"/>
+        </w:rPr>
+        <w:t>At altitudes above 80,000 m,</w:t>
+      </w:r>
+      <w:r>
+        <w:rPr>
+          <w:rFonts w:ascii="Aptos" w:hAnsi="Aptos" w:cs="Courier New"/>
+        </w:rPr>
+        <w:t xml:space="preserve"> </w:t>
+      </w:r>
+      <w:r>
+        <w:rPr>
+          <w:rFonts w:ascii="Aptos" w:hAnsi="Aptos" w:cs="Courier New"/>
+        </w:rPr>
+        <w:t>this function returns 0.</w:t>
+      </w:r>
+      <w:r>
+        <w:rPr>
+          <w:rFonts w:ascii="Aptos" w:hAnsi="Aptos" w:cs="Courier New"/>
+        </w:rPr>
+        <w:t xml:space="preserve"> This function’s source gives density at a given geopotential altitude – not at a given geometric altitude, but the differences should be small enough to be negligible.</w:t>
+      </w:r>
+    </w:p>
+    <w:p>
+      <w:pPr>
+        <w:rPr>
+          <w:rFonts w:ascii="Aptos" w:hAnsi="Aptos" w:cs="Courier New"/>
+        </w:rPr>
+      </w:pPr>
+    </w:p>
+    <w:p>
+      <w:pPr>
+        <w:rPr>
+          <w:rFonts w:ascii="Courier New" w:hAnsi="Courier New" w:cs="Courier New"/>
+        </w:rPr>
+      </w:pPr>
+      <w:r>
+        <w:rPr>
+          <w:rFonts w:ascii="Courier New" w:hAnsi="Courier New" w:cs="Courier New"/>
+        </w:rPr>
+        <w:t xml:space="preserve">Required Value: </w:t>
+      </w:r>
+    </w:p>
+    <w:p>
+      <w:pPr>
+        <w:rPr>
+          <w:rFonts w:ascii="Courier New" w:hAnsi="Courier New" w:cs="Courier New"/>
+        </w:rPr>
+      </w:pPr>
+      <w:r>
+        <w:rPr>
+          <w:rFonts w:ascii="Courier New" w:hAnsi="Courier New" w:cs="Courier New"/>
+        </w:rPr>
+        <w:t>h - altitude above sea level (m)</w:t>
+      </w:r>
+    </w:p>
+    <w:p>
+      <w:pPr>
+        <w:rPr>
+          <w:rFonts w:ascii="Courier New" w:hAnsi="Courier New" w:cs="Courier New"/>
+        </w:rPr>
+      </w:pPr>
+    </w:p>
+    <w:p>
+      <w:pPr>
+        <w:rPr>
+          <w:rFonts w:ascii="Courier New" w:hAnsi="Courier New" w:cs="Courier New"/>
+        </w:rPr>
+      </w:pPr>
+      <w:r>
+        <w:rPr>
+          <w:rFonts w:ascii="Courier New" w:hAnsi="Courier New" w:cs="Courier New"/>
+        </w:rPr>
+        <w:t>Value Returned:</w:t>
+      </w:r>
+    </w:p>
+    <w:p>
+      <w:pPr>
+        <w:rPr>
+          <w:rFonts w:ascii="Courier New" w:hAnsi="Courier New" w:cs="Courier New"/>
+        </w:rPr>
+      </w:pPr>
+      <w:r>
+        <w:rPr>
+          <w:rFonts w:ascii="Courier New" w:hAnsi="Courier New" w:cs="Courier New"/>
+        </w:rPr>
+        <w:t>rho - density at given altitude (kg/m^3)</w:t>
+      </w:r>
+    </w:p>
+    <w:p>
+      <w:pPr>
+        <w:rPr>
+          <w:rFonts w:ascii="Aptos" w:hAnsi="Aptos" w:cs="Courier New"/>
+        </w:rPr>
+      </w:pPr>
+    </w:p>
+    <w:p>
+      <w:pPr>
+        <w:rPr>
+          <w:rFonts w:ascii="Aptos" w:hAnsi="Aptos" w:cs="Courier New"/>
+        </w:rPr>
+      </w:pPr>
+      <w:r>
+        <w:rPr>
+          <w:rFonts w:ascii="Aptos" w:hAnsi="Aptos" w:cs="Courier New"/>
+        </w:rPr>
+        <w:lastRenderedPageBreak/>
+        <w:t>For details on data sources, see the extended documentation</w:t>
+      </w:r>
+      <w:r>
+        <w:rPr>
+          <w:rFonts w:ascii="Aptos" w:hAnsi="Aptos" w:cs="Courier New"/>
+        </w:rPr>
+        <w:t>:</w:t>
+      </w:r>
+    </w:p>
+    <w:p>
+      <w:pPr>
+        <w:rPr>
+          <w:rFonts w:ascii="Aptos" w:hAnsi="Aptos" w:cs="Courier New"/>
+        </w:rPr>
+      </w:pPr>
+    </w:p>
+    <w:p>
+      <w:pPr>
+        <w:rPr>
+          <w:rFonts w:ascii="Aptos" w:hAnsi="Aptos" w:cs="Courier New"/>
+        </w:rPr>
+      </w:pPr>
+      <w:r>
+        <w:rPr>
+          <w:rFonts w:ascii="Aptos" w:hAnsi="Aptos" w:cs="Courier New"/>
+        </w:rPr>
+        <w:t>Standard atmosphere data is from the following website:</w:t>
+      </w:r>
+    </w:p>
+    <w:p>
+      <w:pPr>
+        <w:rPr>
+          <w:rFonts w:ascii="Aptos" w:hAnsi="Aptos" w:cs="Courier New"/>
+        </w:rPr>
+      </w:pPr>
+      <w:hyperlink r:id="rId14" w:history="1">
+        <w:r>
+          <w:rPr>
+            <w:rStyle w:val="Hyperlink"/>
+            <w:rFonts w:ascii="Aptos" w:hAnsi="Aptos" w:cs="Courier New"/>
+          </w:rPr>
+          <w:t>https://www.engineeringtoolbox.com/standard-atmosphere-d_604.html</w:t>
+        </w:r>
+      </w:hyperlink>
+    </w:p>
+    <w:p>
+      <w:pPr>
+        <w:rPr>
+          <w:rFonts w:ascii="Aptos" w:hAnsi="Aptos" w:cs="Courier New"/>
+        </w:rPr>
+      </w:pPr>
+    </w:p>
+    <w:p>
+      <w:pPr>
+        <w:rPr>
+          <w:rFonts w:ascii="Aptos" w:hAnsi="Aptos" w:cs="Courier New"/>
+        </w:rPr>
+      </w:pPr>
+    </w:p>
+    <w:p>
+      <w:pPr>
+        <w:rPr>
+          <w:rFonts w:ascii="Aptos" w:hAnsi="Aptos" w:cs="Courier New"/>
+        </w:rPr>
+      </w:pPr>
+    </w:p>
+    <w:p>
+      <w:pPr>
+        <w:pStyle w:val="Heading2"/>
         <w:rPr>
           <w:rFonts w:ascii="Aptos" w:hAnsi="Aptos" w:cs="Courier New"/>
         </w:rPr>
@@ -4174,13 +5575,7 @@
         <w:rPr>
           <w:rFonts w:ascii="Aptos" w:hAnsi="Aptos" w:cs="Courier New"/>
         </w:rPr>
-        <w:t xml:space="preserve"> </w:t>
-      </w:r>
-      <w:r>
-        <w:rPr>
-          <w:rFonts w:ascii="Aptos" w:hAnsi="Aptos" w:cs="Courier New"/>
-        </w:rPr>
-        <w:t xml:space="preserve"> (NOT INCLUDED IN CURRENT VERSION)</w:t>
+        <w:t xml:space="preserve">  (NOT INCLUDED IN CURRENT VERSION)</w:t>
       </w:r>
       <w:bookmarkEnd w:id="3"/>
     </w:p>
@@ -4366,7 +5761,7 @@
                     <pic:cNvPicPr/>
                   </pic:nvPicPr>
                   <pic:blipFill>
-                    <a:blip r:embed="rId13"/>
+                    <a:blip r:embed="rId15"/>
                     <a:stretch>
                       <a:fillRect/>
                     </a:stretch>
@@ -4397,7 +5792,6 @@
         <w:rPr>
           <w:rFonts w:ascii="Aptos" w:hAnsi="Aptos" w:cs="Courier New"/>
         </w:rPr>
-        <w:lastRenderedPageBreak/>
         <w:t>From here, we can derive the equation,</w:t>
       </w:r>
     </w:p>
@@ -4646,6 +6040,7 @@
         <w:rPr>
           <w:rFonts w:ascii="Courier New" w:hAnsi="Courier New" w:cs="Courier New"/>
         </w:rPr>
+        <w:lastRenderedPageBreak/>
         <w:t xml:space="preserve">Ethanol </w:t>
       </w:r>
       <w:r>
@@ -4746,7 +6141,7 @@
         </w:rPr>
         <w:t xml:space="preserve"> </w:t>
       </w:r>
-      <w:hyperlink r:id="rId14" w:history="1">
+      <w:hyperlink r:id="rId16" w:history="1">
         <w:r>
           <w:rPr>
             <w:rStyle w:val="s584c5cb10"/>
@@ -4800,7 +6195,7 @@
         </w:rPr>
         <w:t xml:space="preserve">: </w:t>
       </w:r>
-      <w:hyperlink r:id="rId15" w:history="1">
+      <w:hyperlink r:id="rId17" w:history="1">
         <w:r>
           <w:rPr>
             <w:rStyle w:val="Hyperlink"/>
@@ -5037,7 +6432,6 @@
         <w:rPr>
           <w:rFonts w:ascii="Courier New" w:hAnsi="Courier New" w:cs="Courier New"/>
         </w:rPr>
-        <w:lastRenderedPageBreak/>
         <w:t>v     - Gas velocity</w:t>
       </w:r>
     </w:p>
@@ -5220,7 +6614,7 @@
                     </pic:cNvPicPr>
                   </pic:nvPicPr>
                   <pic:blipFill>
-                    <a:blip r:embed="rId16">
+                    <a:blip r:embed="rId18">
                       <a:extLst>
                         <a:ext uri="{28A0092B-C50C-407E-A947-70E740481C1C}">
                           <a14:useLocalDpi xmlns:a14="http://schemas.microsoft.com/office/drawing/2010/main" val="0"/>
@@ -5311,7 +6705,7 @@
                     </pic:cNvPicPr>
                   </pic:nvPicPr>
                   <pic:blipFill>
-                    <a:blip r:embed="rId17">
+                    <a:blip r:embed="rId19">
                       <a:extLst>
                         <a:ext uri="{28A0092B-C50C-407E-A947-70E740481C1C}">
                           <a14:useLocalDpi xmlns:a14="http://schemas.microsoft.com/office/drawing/2010/main" val="0"/>
@@ -5359,6 +6753,7 @@
         <w:rPr>
           <w:rFonts w:ascii="Aptos" w:hAnsi="Aptos" w:cs="Courier New"/>
         </w:rPr>
+        <w:lastRenderedPageBreak/>
         <w:fldChar w:fldCharType="begin"/>
       </w:r>
       <w:r>
@@ -5396,7 +6791,7 @@
                     </pic:cNvPicPr>
                   </pic:nvPicPr>
                   <pic:blipFill>
-                    <a:blip r:embed="rId18">
+                    <a:blip r:embed="rId20">
                       <a:extLst>
                         <a:ext uri="{28A0092B-C50C-407E-A947-70E740481C1C}">
                           <a14:useLocalDpi xmlns:a14="http://schemas.microsoft.com/office/drawing/2010/main" val="0"/>
@@ -5511,7 +6906,7 @@
                     </pic:cNvPicPr>
                   </pic:nvPicPr>
                   <pic:blipFill>
-                    <a:blip r:embed="rId19">
+                    <a:blip r:embed="rId21">
                       <a:extLst>
                         <a:ext uri="{28A0092B-C50C-407E-A947-70E740481C1C}">
                           <a14:useLocalDpi xmlns:a14="http://schemas.microsoft.com/office/drawing/2010/main" val="0"/>
@@ -5722,7 +7117,7 @@
                     <pic:cNvPicPr/>
                   </pic:nvPicPr>
                   <pic:blipFill>
-                    <a:blip r:embed="rId20"/>
+                    <a:blip r:embed="rId22"/>
                     <a:stretch>
                       <a:fillRect/>
                     </a:stretch>
@@ -5753,7 +7148,6 @@
         <w:rPr>
           <w:rFonts w:ascii="Aptos" w:hAnsi="Aptos" w:cs="Courier New"/>
         </w:rPr>
-        <w:lastRenderedPageBreak/>
         <w:t xml:space="preserve">Where </w:t>
       </w:r>
       <m:oMath>
@@ -5851,7 +7245,7 @@
       </w:r>
     </w:p>
     <w:sectPr>
-      <w:headerReference w:type="first" r:id="rId21"/>
+      <w:headerReference w:type="first" r:id="rId23"/>
       <w:pgSz w:w="12240" w:h="15840"/>
       <w:pgMar w:top="1440" w:right="1440" w:bottom="1440" w:left="1440" w:header="720" w:footer="720" w:gutter="0"/>
       <w:pgNumType w:start="0"/>
@@ -6704,7 +8098,7 @@
   <w:style w:type="paragraph" w:default="1" w:styleId="Normal">
     <w:name w:val="Normal"/>
     <w:qFormat/>
-    <w:rsid w:val="002332AF"/>
+    <w:rsid w:val="00563661"/>
     <w:pPr>
       <w:spacing w:after="0" w:line="240" w:lineRule="auto"/>
     </w:pPr>

</xml_diff>

<commit_message>
Fixed mass fraction definition
</commit_message>
<xml_diff>
--- a/Simulation_Documentation.docx
+++ b/Simulation_Documentation.docx
@@ -762,7 +762,7 @@
             </w:rPr>
             <w:fldChar w:fldCharType="separate"/>
           </w:r>
-          <w:hyperlink w:anchor="_Toc178457237" w:history="1">
+          <w:hyperlink w:anchor="_Toc178980738" w:history="1">
             <w:r>
               <w:rPr>
                 <w:rStyle w:val="Hyperlink"/>
@@ -789,7 +789,7 @@
                 <w:noProof/>
                 <w:webHidden/>
               </w:rPr>
-              <w:instrText xml:space="preserve"> PAGEREF _Toc178457237 \h </w:instrText>
+              <w:instrText xml:space="preserve"> PAGEREF _Toc178980738 \h </w:instrText>
             </w:r>
             <w:r>
               <w:rPr>
@@ -837,7 +837,7 @@
               <w14:ligatures w14:val="standardContextual"/>
             </w:rPr>
           </w:pPr>
-          <w:hyperlink w:anchor="_Toc178457238" w:history="1">
+          <w:hyperlink w:anchor="_Toc178980739" w:history="1">
             <w:r>
               <w:rPr>
                 <w:rStyle w:val="Hyperlink"/>
@@ -864,7 +864,7 @@
                 <w:noProof/>
                 <w:webHidden/>
               </w:rPr>
-              <w:instrText xml:space="preserve"> PAGEREF _Toc178457238 \h </w:instrText>
+              <w:instrText xml:space="preserve"> PAGEREF _Toc178980739 \h </w:instrText>
             </w:r>
             <w:r>
               <w:rPr>
@@ -912,14 +912,13 @@
               <w14:ligatures w14:val="standardContextual"/>
             </w:rPr>
           </w:pPr>
-          <w:hyperlink w:anchor="_Toc178457239" w:history="1">
+          <w:hyperlink w:anchor="_Toc178980740" w:history="1">
             <w:r>
               <w:rPr>
                 <w:rStyle w:val="Hyperlink"/>
-                <w:rFonts w:ascii="Aptos" w:hAnsi="Aptos" w:cs="Courier New"/>
                 <w:noProof/>
               </w:rPr>
-              <w:t>Get material properties</w:t>
+              <w:t>Get Optimization Matrix</w:t>
             </w:r>
             <w:r>
               <w:rPr>
@@ -940,7 +939,7 @@
                 <w:noProof/>
                 <w:webHidden/>
               </w:rPr>
-              <w:instrText xml:space="preserve"> PAGEREF _Toc178457239 \h </w:instrText>
+              <w:instrText xml:space="preserve"> PAGEREF _Toc178980740 \h </w:instrText>
             </w:r>
             <w:r>
               <w:rPr>
@@ -988,14 +987,13 @@
               <w14:ligatures w14:val="standardContextual"/>
             </w:rPr>
           </w:pPr>
-          <w:hyperlink w:anchor="_Toc178457240" w:history="1">
+          <w:hyperlink w:anchor="_Toc178980741" w:history="1">
             <w:r>
               <w:rPr>
                 <w:rStyle w:val="Hyperlink"/>
-                <w:rFonts w:ascii="Aptos" w:hAnsi="Aptos" w:cs="Courier New"/>
                 <w:noProof/>
               </w:rPr>
-              <w:t>Get thermal expansion  (NOT INCLUDED IN CURRENT VERSION)</w:t>
+              <w:t>Get Altitude</w:t>
             </w:r>
             <w:r>
               <w:rPr>
@@ -1016,7 +1014,7 @@
                 <w:noProof/>
                 <w:webHidden/>
               </w:rPr>
-              <w:instrText xml:space="preserve"> PAGEREF _Toc178457240 \h </w:instrText>
+              <w:instrText xml:space="preserve"> PAGEREF _Toc178980741 \h </w:instrText>
             </w:r>
             <w:r>
               <w:rPr>
@@ -1036,7 +1034,7 @@
                 <w:noProof/>
                 <w:webHidden/>
               </w:rPr>
-              <w:t>4</w:t>
+              <w:t>3</w:t>
             </w:r>
             <w:r>
               <w:rPr>
@@ -1064,14 +1062,13 @@
               <w14:ligatures w14:val="standardContextual"/>
             </w:rPr>
           </w:pPr>
-          <w:hyperlink w:anchor="_Toc178457241" w:history="1">
+          <w:hyperlink w:anchor="_Toc178980742" w:history="1">
             <w:r>
               <w:rPr>
                 <w:rStyle w:val="Hyperlink"/>
-                <w:rFonts w:ascii="Aptos" w:hAnsi="Aptos" w:cs="Courier New"/>
                 <w:noProof/>
               </w:rPr>
-              <w:t>Get coolant properties (NOT INCLUDED IN CURRENT VERSION)</w:t>
+              <w:t>Get flow</w:t>
             </w:r>
             <w:r>
               <w:rPr>
@@ -1092,7 +1089,7 @@
                 <w:noProof/>
                 <w:webHidden/>
               </w:rPr>
-              <w:instrText xml:space="preserve"> PAGEREF _Toc178457241 \h </w:instrText>
+              <w:instrText xml:space="preserve"> PAGEREF _Toc178980742 \h </w:instrText>
             </w:r>
             <w:r>
               <w:rPr>
@@ -1140,14 +1137,13 @@
               <w14:ligatures w14:val="standardContextual"/>
             </w:rPr>
           </w:pPr>
-          <w:hyperlink w:anchor="_Toc178457242" w:history="1">
+          <w:hyperlink w:anchor="_Toc178980743" w:history="1">
             <w:r>
               <w:rPr>
                 <w:rStyle w:val="Hyperlink"/>
-                <w:rFonts w:ascii="Aptos" w:hAnsi="Aptos" w:cs="Courier New"/>
                 <w:noProof/>
               </w:rPr>
-              <w:t>Get gas coefficient (NOT INCLUDED IN CURRENT VERSION)</w:t>
+              <w:t>Get material properties</w:t>
             </w:r>
             <w:r>
               <w:rPr>
@@ -1168,7 +1164,7 @@
                 <w:noProof/>
                 <w:webHidden/>
               </w:rPr>
-              <w:instrText xml:space="preserve"> PAGEREF _Toc178457242 \h </w:instrText>
+              <w:instrText xml:space="preserve"> PAGEREF _Toc178980743 \h </w:instrText>
             </w:r>
             <w:r>
               <w:rPr>
@@ -1188,7 +1184,7 @@
                 <w:noProof/>
                 <w:webHidden/>
               </w:rPr>
-              <w:t>5</w:t>
+              <w:t>6</w:t>
             </w:r>
             <w:r>
               <w:rPr>
@@ -1216,14 +1212,180 @@
               <w14:ligatures w14:val="standardContextual"/>
             </w:rPr>
           </w:pPr>
-          <w:hyperlink w:anchor="_Toc178457243" w:history="1">
+          <w:hyperlink w:anchor="_Toc178980744" w:history="1">
+            <w:r>
+              <w:rPr>
+                <w:rStyle w:val="Hyperlink"/>
+                <w:noProof/>
+              </w:rPr>
+              <w:t>Get bolt shear stress</w:t>
+            </w:r>
+            <w:r>
+              <w:rPr>
+                <w:noProof/>
+                <w:webHidden/>
+              </w:rPr>
+              <w:tab/>
+            </w:r>
+            <w:r>
+              <w:rPr>
+                <w:noProof/>
+                <w:webHidden/>
+              </w:rPr>
+              <w:fldChar w:fldCharType="begin"/>
+            </w:r>
+            <w:r>
+              <w:rPr>
+                <w:noProof/>
+                <w:webHidden/>
+              </w:rPr>
+              <w:instrText xml:space="preserve"> PAGEREF _Toc178980744 \h </w:instrText>
+            </w:r>
+            <w:r>
+              <w:rPr>
+                <w:noProof/>
+                <w:webHidden/>
+              </w:rPr>
+            </w:r>
+            <w:r>
+              <w:rPr>
+                <w:noProof/>
+                <w:webHidden/>
+              </w:rPr>
+              <w:fldChar w:fldCharType="separate"/>
+            </w:r>
+            <w:r>
+              <w:rPr>
+                <w:noProof/>
+                <w:webHidden/>
+              </w:rPr>
+              <w:t>7</w:t>
+            </w:r>
+            <w:r>
+              <w:rPr>
+                <w:noProof/>
+                <w:webHidden/>
+              </w:rPr>
+              <w:fldChar w:fldCharType="end"/>
+            </w:r>
+          </w:hyperlink>
+        </w:p>
+        <w:p>
+          <w:pPr>
+            <w:pStyle w:val="TOC2"/>
+            <w:tabs>
+              <w:tab w:val="right" w:leader="dot" w:pos="9350"/>
+            </w:tabs>
+            <w:rPr>
+              <w:rFonts w:asciiTheme="minorHAnsi" w:eastAsiaTheme="minorEastAsia" w:hAnsiTheme="minorHAnsi" w:cstheme="minorBidi"/>
+              <w:b w:val="0"/>
+              <w:bCs w:val="0"/>
+              <w:noProof/>
+              <w:kern w:val="2"/>
+              <w:sz w:val="24"/>
+              <w:szCs w:val="24"/>
+              <w14:ligatures w14:val="standardContextual"/>
+            </w:rPr>
+          </w:pPr>
+          <w:hyperlink w:anchor="_Toc178980745" w:history="1">
+            <w:r>
+              <w:rPr>
+                <w:rStyle w:val="Hyperlink"/>
+                <w:noProof/>
+              </w:rPr>
+              <w:t>Get rho</w:t>
+            </w:r>
+            <w:r>
+              <w:rPr>
+                <w:noProof/>
+                <w:webHidden/>
+              </w:rPr>
+              <w:tab/>
+            </w:r>
+            <w:r>
+              <w:rPr>
+                <w:noProof/>
+                <w:webHidden/>
+              </w:rPr>
+              <w:fldChar w:fldCharType="begin"/>
+            </w:r>
+            <w:r>
+              <w:rPr>
+                <w:noProof/>
+                <w:webHidden/>
+              </w:rPr>
+              <w:instrText xml:space="preserve"> PAGEREF _Toc178980745 \h </w:instrText>
+            </w:r>
+            <w:r>
+              <w:rPr>
+                <w:noProof/>
+                <w:webHidden/>
+              </w:rPr>
+            </w:r>
+            <w:r>
+              <w:rPr>
+                <w:noProof/>
+                <w:webHidden/>
+              </w:rPr>
+              <w:fldChar w:fldCharType="separate"/>
+            </w:r>
+            <w:r>
+              <w:rPr>
+                <w:noProof/>
+                <w:webHidden/>
+              </w:rPr>
+              <w:t>8</w:t>
+            </w:r>
+            <w:r>
+              <w:rPr>
+                <w:noProof/>
+                <w:webHidden/>
+              </w:rPr>
+              <w:fldChar w:fldCharType="end"/>
+            </w:r>
+          </w:hyperlink>
+        </w:p>
+        <w:p>
+          <w:pPr>
+            <w:pStyle w:val="TOC2"/>
+            <w:tabs>
+              <w:tab w:val="right" w:leader="dot" w:pos="9350"/>
+            </w:tabs>
+            <w:rPr>
+              <w:rFonts w:asciiTheme="minorHAnsi" w:eastAsiaTheme="minorEastAsia" w:hAnsiTheme="minorHAnsi" w:cstheme="minorBidi"/>
+              <w:b w:val="0"/>
+              <w:bCs w:val="0"/>
+              <w:noProof/>
+              <w:kern w:val="2"/>
+              <w:sz w:val="24"/>
+              <w:szCs w:val="24"/>
+              <w14:ligatures w14:val="standardContextual"/>
+            </w:rPr>
+          </w:pPr>
+          <w:hyperlink w:anchor="_Toc178980746" w:history="1">
             <w:r>
               <w:rPr>
                 <w:rStyle w:val="Hyperlink"/>
                 <w:rFonts w:ascii="Aptos" w:hAnsi="Aptos" w:cs="Courier New"/>
                 <w:noProof/>
               </w:rPr>
-              <w:t>Get passage pressure drop (NOT INCLUDED IN CURRENT VERSION)</w:t>
+              <w:t>Get thermal expansion  (</w:t>
+            </w:r>
+            <w:r>
+              <w:rPr>
+                <w:rStyle w:val="Hyperlink"/>
+                <w:rFonts w:ascii="Aptos" w:hAnsi="Aptos" w:cs="Courier New"/>
+                <w:noProof/>
+              </w:rPr>
+              <w:t>N</w:t>
+            </w:r>
+            <w:r>
+              <w:rPr>
+                <w:rStyle w:val="Hyperlink"/>
+                <w:rFonts w:ascii="Aptos" w:hAnsi="Aptos" w:cs="Courier New"/>
+                <w:noProof/>
+              </w:rPr>
+              <w:t>OT INCLUDED IN CURRENT VERSION)</w:t>
             </w:r>
             <w:r>
               <w:rPr>
@@ -1244,7 +1406,7 @@
                 <w:noProof/>
                 <w:webHidden/>
               </w:rPr>
-              <w:instrText xml:space="preserve"> PAGEREF _Toc178457243 \h </w:instrText>
+              <w:instrText xml:space="preserve"> PAGEREF _Toc178980746 \h </w:instrText>
             </w:r>
             <w:r>
               <w:rPr>
@@ -1264,7 +1426,232 @@
                 <w:noProof/>
                 <w:webHidden/>
               </w:rPr>
-              <w:t>6</w:t>
+              <w:t>8</w:t>
+            </w:r>
+            <w:r>
+              <w:rPr>
+                <w:noProof/>
+                <w:webHidden/>
+              </w:rPr>
+              <w:fldChar w:fldCharType="end"/>
+            </w:r>
+          </w:hyperlink>
+        </w:p>
+        <w:p>
+          <w:pPr>
+            <w:pStyle w:val="TOC2"/>
+            <w:tabs>
+              <w:tab w:val="right" w:leader="dot" w:pos="9350"/>
+            </w:tabs>
+            <w:rPr>
+              <w:rFonts w:asciiTheme="minorHAnsi" w:eastAsiaTheme="minorEastAsia" w:hAnsiTheme="minorHAnsi" w:cstheme="minorBidi"/>
+              <w:b w:val="0"/>
+              <w:bCs w:val="0"/>
+              <w:noProof/>
+              <w:kern w:val="2"/>
+              <w:sz w:val="24"/>
+              <w:szCs w:val="24"/>
+              <w14:ligatures w14:val="standardContextual"/>
+            </w:rPr>
+          </w:pPr>
+          <w:hyperlink w:anchor="_Toc178980747" w:history="1">
+            <w:r>
+              <w:rPr>
+                <w:rStyle w:val="Hyperlink"/>
+                <w:noProof/>
+              </w:rPr>
+              <w:t>Get coolant properties (NOT INCLUDED IN CURRENT VERSION)</w:t>
+            </w:r>
+            <w:r>
+              <w:rPr>
+                <w:noProof/>
+                <w:webHidden/>
+              </w:rPr>
+              <w:tab/>
+            </w:r>
+            <w:r>
+              <w:rPr>
+                <w:noProof/>
+                <w:webHidden/>
+              </w:rPr>
+              <w:fldChar w:fldCharType="begin"/>
+            </w:r>
+            <w:r>
+              <w:rPr>
+                <w:noProof/>
+                <w:webHidden/>
+              </w:rPr>
+              <w:instrText xml:space="preserve"> PAGEREF _Toc178980747 \h </w:instrText>
+            </w:r>
+            <w:r>
+              <w:rPr>
+                <w:noProof/>
+                <w:webHidden/>
+              </w:rPr>
+            </w:r>
+            <w:r>
+              <w:rPr>
+                <w:noProof/>
+                <w:webHidden/>
+              </w:rPr>
+              <w:fldChar w:fldCharType="separate"/>
+            </w:r>
+            <w:r>
+              <w:rPr>
+                <w:noProof/>
+                <w:webHidden/>
+              </w:rPr>
+              <w:t>9</w:t>
+            </w:r>
+            <w:r>
+              <w:rPr>
+                <w:noProof/>
+                <w:webHidden/>
+              </w:rPr>
+              <w:fldChar w:fldCharType="end"/>
+            </w:r>
+          </w:hyperlink>
+        </w:p>
+        <w:p>
+          <w:pPr>
+            <w:pStyle w:val="TOC2"/>
+            <w:tabs>
+              <w:tab w:val="right" w:leader="dot" w:pos="9350"/>
+            </w:tabs>
+            <w:rPr>
+              <w:rFonts w:asciiTheme="minorHAnsi" w:eastAsiaTheme="minorEastAsia" w:hAnsiTheme="minorHAnsi" w:cstheme="minorBidi"/>
+              <w:b w:val="0"/>
+              <w:bCs w:val="0"/>
+              <w:noProof/>
+              <w:kern w:val="2"/>
+              <w:sz w:val="24"/>
+              <w:szCs w:val="24"/>
+              <w14:ligatures w14:val="standardContextual"/>
+            </w:rPr>
+          </w:pPr>
+          <w:hyperlink w:anchor="_Toc178980748" w:history="1">
+            <w:r>
+              <w:rPr>
+                <w:rStyle w:val="Hyperlink"/>
+                <w:noProof/>
+              </w:rPr>
+              <w:t>Get gas coefficient (NOT INCLUDED IN CURRENT VERSION)</w:t>
+            </w:r>
+            <w:r>
+              <w:rPr>
+                <w:noProof/>
+                <w:webHidden/>
+              </w:rPr>
+              <w:tab/>
+            </w:r>
+            <w:r>
+              <w:rPr>
+                <w:noProof/>
+                <w:webHidden/>
+              </w:rPr>
+              <w:fldChar w:fldCharType="begin"/>
+            </w:r>
+            <w:r>
+              <w:rPr>
+                <w:noProof/>
+                <w:webHidden/>
+              </w:rPr>
+              <w:instrText xml:space="preserve"> PAGEREF _Toc178980748 \h </w:instrText>
+            </w:r>
+            <w:r>
+              <w:rPr>
+                <w:noProof/>
+                <w:webHidden/>
+              </w:rPr>
+            </w:r>
+            <w:r>
+              <w:rPr>
+                <w:noProof/>
+                <w:webHidden/>
+              </w:rPr>
+              <w:fldChar w:fldCharType="separate"/>
+            </w:r>
+            <w:r>
+              <w:rPr>
+                <w:noProof/>
+                <w:webHidden/>
+              </w:rPr>
+              <w:t>9</w:t>
+            </w:r>
+            <w:r>
+              <w:rPr>
+                <w:noProof/>
+                <w:webHidden/>
+              </w:rPr>
+              <w:fldChar w:fldCharType="end"/>
+            </w:r>
+          </w:hyperlink>
+        </w:p>
+        <w:p>
+          <w:pPr>
+            <w:pStyle w:val="TOC2"/>
+            <w:tabs>
+              <w:tab w:val="right" w:leader="dot" w:pos="9350"/>
+            </w:tabs>
+            <w:rPr>
+              <w:rFonts w:asciiTheme="minorHAnsi" w:eastAsiaTheme="minorEastAsia" w:hAnsiTheme="minorHAnsi" w:cstheme="minorBidi"/>
+              <w:b w:val="0"/>
+              <w:bCs w:val="0"/>
+              <w:noProof/>
+              <w:kern w:val="2"/>
+              <w:sz w:val="24"/>
+              <w:szCs w:val="24"/>
+              <w14:ligatures w14:val="standardContextual"/>
+            </w:rPr>
+          </w:pPr>
+          <w:hyperlink w:anchor="_Toc178980749" w:history="1">
+            <w:r>
+              <w:rPr>
+                <w:rStyle w:val="Hyperlink"/>
+                <w:noProof/>
+              </w:rPr>
+              <w:t>Get passage pressure drop (NOT INCLUDED IN CURRENT VERSION)</w:t>
+            </w:r>
+            <w:r>
+              <w:rPr>
+                <w:noProof/>
+                <w:webHidden/>
+              </w:rPr>
+              <w:tab/>
+            </w:r>
+            <w:r>
+              <w:rPr>
+                <w:noProof/>
+                <w:webHidden/>
+              </w:rPr>
+              <w:fldChar w:fldCharType="begin"/>
+            </w:r>
+            <w:r>
+              <w:rPr>
+                <w:noProof/>
+                <w:webHidden/>
+              </w:rPr>
+              <w:instrText xml:space="preserve"> PAGEREF _Toc178980749 \h </w:instrText>
+            </w:r>
+            <w:r>
+              <w:rPr>
+                <w:noProof/>
+                <w:webHidden/>
+              </w:rPr>
+            </w:r>
+            <w:r>
+              <w:rPr>
+                <w:noProof/>
+                <w:webHidden/>
+              </w:rPr>
+              <w:fldChar w:fldCharType="separate"/>
+            </w:r>
+            <w:r>
+              <w:rPr>
+                <w:noProof/>
+                <w:webHidden/>
+              </w:rPr>
+              <w:t>10</w:t>
             </w:r>
             <w:r>
               <w:rPr>
@@ -1332,7 +1719,7 @@
           <w:bottom w:val="single" w:sz="6" w:space="1" w:color="auto"/>
         </w:pBdr>
       </w:pPr>
-      <w:bookmarkStart w:id="0" w:name="_Toc178457237"/>
+      <w:bookmarkStart w:id="0" w:name="_Toc178980738"/>
       <w:r>
         <w:lastRenderedPageBreak/>
         <w:t>Simulation Improvement Plan</w:t>
@@ -2408,11 +2795,8 @@
     <w:p>
       <w:pPr>
         <w:pStyle w:val="Heading1"/>
-        <w:pBdr>
-          <w:bottom w:val="single" w:sz="6" w:space="1" w:color="auto"/>
-        </w:pBdr>
-      </w:pPr>
-      <w:bookmarkStart w:id="1" w:name="_Toc178457238"/>
+      </w:pPr>
+      <w:bookmarkStart w:id="1" w:name="_Toc178980739"/>
       <w:r>
         <w:lastRenderedPageBreak/>
         <w:t>Core Simulation Functions</w:t>
@@ -2424,9 +2808,11 @@
       <w:pPr>
         <w:pStyle w:val="Heading2"/>
       </w:pPr>
+      <w:bookmarkStart w:id="2" w:name="_Toc178980740"/>
       <w:r>
         <w:t>Get Optimization Matrix</w:t>
       </w:r>
+      <w:bookmarkEnd w:id="2"/>
     </w:p>
     <w:p>
       <w:pPr>
@@ -2710,9 +3096,11 @@
       <w:pPr>
         <w:pStyle w:val="Heading2"/>
       </w:pPr>
+      <w:bookmarkStart w:id="3" w:name="_Toc178980741"/>
       <w:r>
         <w:t>Get Altitude</w:t>
       </w:r>
+      <w:bookmarkEnd w:id="3"/>
     </w:p>
     <w:p>
       <w:pPr>
@@ -3458,7 +3846,19 @@
         <w:rPr>
           <w:rFonts w:ascii="Courier New" w:hAnsi="Courier New" w:cs="Courier New"/>
         </w:rPr>
-        <w:t xml:space="preserve">      - Mass fraction {Dry mass/total mass} (-)</w:t>
+        <w:t xml:space="preserve">      - Mass fraction {</w:t>
+      </w:r>
+      <w:r>
+        <w:rPr>
+          <w:rFonts w:ascii="Courier New" w:hAnsi="Courier New" w:cs="Courier New"/>
+        </w:rPr>
+        <w:t>Prop</w:t>
+      </w:r>
+      <w:r>
+        <w:rPr>
+          <w:rFonts w:ascii="Courier New" w:hAnsi="Courier New" w:cs="Courier New"/>
+        </w:rPr>
+        <w:t xml:space="preserve"> mass/total mass} (-)</w:t>
       </w:r>
     </w:p>
     <w:p>
@@ -3940,17 +4340,12 @@
     <w:p>
       <w:pPr>
         <w:pStyle w:val="Heading2"/>
-        <w:rPr>
-          <w:rFonts w:ascii="Aptos" w:hAnsi="Aptos" w:cs="Aparajita"/>
-        </w:rPr>
-      </w:pPr>
-      <w:bookmarkStart w:id="2" w:name="_Toc178457239"/>
-      <w:r>
-        <w:rPr>
-          <w:rFonts w:ascii="Aptos" w:hAnsi="Aptos" w:cs="Aparajita"/>
-        </w:rPr>
+      </w:pPr>
+      <w:bookmarkStart w:id="4" w:name="_Toc178980742"/>
+      <w:r>
         <w:t>Get flow</w:t>
       </w:r>
+      <w:bookmarkEnd w:id="4"/>
     </w:p>
     <w:p>
       <w:pPr>
@@ -4936,24 +5331,13 @@
     <w:p>
       <w:pPr>
         <w:pStyle w:val="Heading2"/>
-        <w:rPr>
-          <w:rFonts w:ascii="Aptos" w:hAnsi="Aptos" w:cs="Courier New"/>
-        </w:rPr>
-      </w:pPr>
-      <w:r>
-        <w:rPr>
-          <w:rFonts w:ascii="Aptos" w:hAnsi="Aptos" w:cs="Aparajita"/>
-        </w:rPr>
+      </w:pPr>
+      <w:bookmarkStart w:id="5" w:name="_Toc178980743"/>
+      <w:r>
         <w:lastRenderedPageBreak/>
-        <w:t>Get</w:t>
-      </w:r>
-      <w:r>
-        <w:rPr>
-          <w:rFonts w:ascii="Aptos" w:hAnsi="Aptos" w:cs="Courier New"/>
-        </w:rPr>
-        <w:t xml:space="preserve"> material properties</w:t>
-      </w:r>
-      <w:bookmarkEnd w:id="2"/>
+        <w:t>Get material properties</w:t>
+      </w:r>
+      <w:bookmarkEnd w:id="5"/>
     </w:p>
     <w:p>
       <w:pPr>
@@ -6050,8 +6434,13 @@
       <w:pPr>
         <w:pStyle w:val="Heading2"/>
       </w:pPr>
-      <w:r>
-        <w:t xml:space="preserve">Get bolt shear stress </w:t>
+      <w:bookmarkStart w:id="6" w:name="_Toc178980744"/>
+      <w:r>
+        <w:t>Get bolt shear stress</w:t>
+      </w:r>
+      <w:bookmarkEnd w:id="6"/>
+      <w:r>
+        <w:t xml:space="preserve"> </w:t>
       </w:r>
     </w:p>
     <w:p>
@@ -6407,10 +6796,12 @@
       <w:pPr>
         <w:pStyle w:val="Heading2"/>
       </w:pPr>
+      <w:bookmarkStart w:id="7" w:name="_Toc178980745"/>
       <w:r>
         <w:lastRenderedPageBreak/>
         <w:t>Get rho</w:t>
       </w:r>
+      <w:bookmarkEnd w:id="7"/>
     </w:p>
     <w:p>
       <w:pPr>
@@ -6681,56 +7072,27 @@
     <w:p>
       <w:pPr>
         <w:pStyle w:val="Heading2"/>
-        <w:rPr>
-          <w:rFonts w:ascii="Aptos" w:hAnsi="Aptos" w:cs="Courier New"/>
-        </w:rPr>
-      </w:pPr>
-      <w:bookmarkStart w:id="3" w:name="_Toc178457240"/>
-      <w:r>
-        <w:rPr>
-          <w:rFonts w:ascii="Aptos" w:hAnsi="Aptos" w:cs="Courier New"/>
-        </w:rPr>
+      </w:pPr>
+      <w:bookmarkStart w:id="8" w:name="_Toc178980746"/>
+      <w:r>
         <w:t>Get</w:t>
       </w:r>
       <w:r>
-        <w:rPr>
-          <w:rFonts w:ascii="Aptos" w:hAnsi="Aptos" w:cs="Courier New"/>
-        </w:rPr>
         <w:t xml:space="preserve"> </w:t>
       </w:r>
       <w:r>
-        <w:rPr>
-          <w:rFonts w:ascii="Aptos" w:hAnsi="Aptos" w:cs="Courier New"/>
-        </w:rPr>
         <w:t>thermal</w:t>
       </w:r>
       <w:r>
-        <w:rPr>
-          <w:rFonts w:ascii="Aptos" w:hAnsi="Aptos" w:cs="Courier New"/>
-        </w:rPr>
         <w:t xml:space="preserve"> </w:t>
       </w:r>
-      <w:proofErr w:type="gramStart"/>
-      <w:r>
-        <w:rPr>
-          <w:rFonts w:ascii="Aptos" w:hAnsi="Aptos" w:cs="Courier New"/>
-        </w:rPr>
+      <w:r>
         <w:t>expansion</w:t>
       </w:r>
       <w:r>
-        <w:rPr>
-          <w:rFonts w:ascii="Aptos" w:hAnsi="Aptos" w:cs="Courier New"/>
-        </w:rPr>
-        <w:t xml:space="preserve">  (</w:t>
-      </w:r>
-      <w:proofErr w:type="gramEnd"/>
-      <w:r>
-        <w:rPr>
-          <w:rFonts w:ascii="Aptos" w:hAnsi="Aptos" w:cs="Courier New"/>
-        </w:rPr>
-        <w:t>NOT INCLUDED IN CURRENT VERSION)</w:t>
-      </w:r>
-      <w:bookmarkEnd w:id="3"/>
+        <w:t xml:space="preserve"> (NOT INCLUDED IN CURRENT VERSION)</w:t>
+      </w:r>
+      <w:bookmarkEnd w:id="8"/>
     </w:p>
     <w:p>
       <w:pPr>
@@ -7108,48 +7470,15 @@
     <w:p>
       <w:pPr>
         <w:pStyle w:val="Heading2"/>
-        <w:rPr>
-          <w:rFonts w:ascii="Aptos" w:hAnsi="Aptos" w:cs="Courier New"/>
-        </w:rPr>
-      </w:pPr>
-      <w:bookmarkStart w:id="4" w:name="_Toc178457241"/>
-      <w:r>
-        <w:rPr>
-          <w:rFonts w:ascii="Aptos" w:hAnsi="Aptos" w:cs="Courier New"/>
-        </w:rPr>
-        <w:t>Get</w:t>
-      </w:r>
-      <w:r>
-        <w:rPr>
-          <w:rFonts w:ascii="Aptos" w:hAnsi="Aptos" w:cs="Courier New"/>
-        </w:rPr>
-        <w:t xml:space="preserve"> </w:t>
-      </w:r>
-      <w:r>
-        <w:rPr>
-          <w:rFonts w:ascii="Aptos" w:hAnsi="Aptos" w:cs="Courier New"/>
-        </w:rPr>
-        <w:t>coolant</w:t>
-      </w:r>
-      <w:r>
-        <w:rPr>
-          <w:rFonts w:ascii="Aptos" w:hAnsi="Aptos" w:cs="Courier New"/>
-        </w:rPr>
-        <w:t xml:space="preserve"> </w:t>
-      </w:r>
-      <w:r>
-        <w:rPr>
-          <w:rFonts w:ascii="Aptos" w:hAnsi="Aptos" w:cs="Courier New"/>
-        </w:rPr>
-        <w:t>properties</w:t>
-      </w:r>
-      <w:r>
-        <w:rPr>
-          <w:rFonts w:ascii="Aptos" w:hAnsi="Aptos" w:cs="Courier New"/>
-        </w:rPr>
+      </w:pPr>
+      <w:bookmarkStart w:id="9" w:name="_Toc178980747"/>
+      <w:r>
+        <w:t>Get coolant properties</w:t>
+      </w:r>
+      <w:r>
         <w:t xml:space="preserve"> (NOT INCLUDED IN CURRENT VERSION)</w:t>
       </w:r>
-      <w:bookmarkEnd w:id="4"/>
+      <w:bookmarkEnd w:id="9"/>
     </w:p>
     <w:p>
       <w:pPr>
@@ -7474,48 +7803,15 @@
     <w:p>
       <w:pPr>
         <w:pStyle w:val="Heading2"/>
-        <w:rPr>
-          <w:rFonts w:ascii="Aptos" w:hAnsi="Aptos" w:cs="Courier New"/>
-        </w:rPr>
-      </w:pPr>
-      <w:bookmarkStart w:id="5" w:name="_Toc178457242"/>
-      <w:r>
-        <w:rPr>
-          <w:rFonts w:ascii="Aptos" w:hAnsi="Aptos" w:cs="Courier New"/>
-        </w:rPr>
-        <w:t>Get</w:t>
-      </w:r>
-      <w:r>
-        <w:rPr>
-          <w:rFonts w:ascii="Aptos" w:hAnsi="Aptos" w:cs="Courier New"/>
-        </w:rPr>
-        <w:t xml:space="preserve"> </w:t>
-      </w:r>
-      <w:r>
-        <w:rPr>
-          <w:rFonts w:ascii="Aptos" w:hAnsi="Aptos" w:cs="Courier New"/>
-        </w:rPr>
-        <w:t>gas</w:t>
-      </w:r>
-      <w:r>
-        <w:rPr>
-          <w:rFonts w:ascii="Aptos" w:hAnsi="Aptos" w:cs="Courier New"/>
-        </w:rPr>
-        <w:t xml:space="preserve"> </w:t>
-      </w:r>
-      <w:r>
-        <w:rPr>
-          <w:rFonts w:ascii="Aptos" w:hAnsi="Aptos" w:cs="Courier New"/>
-        </w:rPr>
-        <w:t>coefficient</w:t>
-      </w:r>
-      <w:r>
-        <w:rPr>
-          <w:rFonts w:ascii="Aptos" w:hAnsi="Aptos" w:cs="Courier New"/>
-        </w:rPr>
+      </w:pPr>
+      <w:bookmarkStart w:id="10" w:name="_Toc178980748"/>
+      <w:r>
+        <w:t>Get gas coefficient</w:t>
+      </w:r>
+      <w:r>
         <w:t xml:space="preserve"> (NOT INCLUDED IN CURRENT VERSION)</w:t>
       </w:r>
-      <w:bookmarkEnd w:id="5"/>
+      <w:bookmarkEnd w:id="10"/>
     </w:p>
     <w:p>
       <w:pPr>
@@ -8341,60 +8637,21 @@
     <w:p>
       <w:pPr>
         <w:pStyle w:val="Heading2"/>
-        <w:rPr>
-          <w:rFonts w:ascii="Aptos" w:hAnsi="Aptos" w:cs="Courier New"/>
-        </w:rPr>
-      </w:pPr>
-      <w:bookmarkStart w:id="6" w:name="_Toc178457243"/>
-      <w:r>
-        <w:rPr>
-          <w:rFonts w:ascii="Aptos" w:hAnsi="Aptos" w:cs="Courier New"/>
-        </w:rPr>
-        <w:t>Get</w:t>
-      </w:r>
-      <w:r>
-        <w:rPr>
-          <w:rFonts w:ascii="Aptos" w:hAnsi="Aptos" w:cs="Courier New"/>
-        </w:rPr>
+      </w:pPr>
+      <w:bookmarkStart w:id="11" w:name="_Toc178980749"/>
+      <w:r>
+        <w:t>Get passage pressure</w:t>
+      </w:r>
+      <w:r>
         <w:t xml:space="preserve"> </w:t>
       </w:r>
       <w:r>
-        <w:rPr>
-          <w:rFonts w:ascii="Aptos" w:hAnsi="Aptos" w:cs="Courier New"/>
-        </w:rPr>
-        <w:t>passage</w:t>
-      </w:r>
-      <w:r>
-        <w:rPr>
-          <w:rFonts w:ascii="Aptos" w:hAnsi="Aptos" w:cs="Courier New"/>
-        </w:rPr>
-        <w:t xml:space="preserve"> </w:t>
-      </w:r>
-      <w:r>
-        <w:rPr>
-          <w:rFonts w:ascii="Aptos" w:hAnsi="Aptos" w:cs="Courier New"/>
-        </w:rPr>
-        <w:t>pressure</w:t>
-      </w:r>
-      <w:r>
-        <w:rPr>
-          <w:rFonts w:ascii="Aptos" w:hAnsi="Aptos" w:cs="Courier New"/>
-        </w:rPr>
-        <w:t xml:space="preserve"> </w:t>
-      </w:r>
-      <w:r>
-        <w:rPr>
-          <w:rFonts w:ascii="Aptos" w:hAnsi="Aptos" w:cs="Courier New"/>
-        </w:rPr>
         <w:t>drop</w:t>
       </w:r>
       <w:r>
-        <w:rPr>
-          <w:rFonts w:ascii="Aptos" w:hAnsi="Aptos" w:cs="Courier New"/>
-        </w:rPr>
         <w:t xml:space="preserve"> (NOT INCLUDED IN CURRENT VERSION)</w:t>
       </w:r>
-      <w:bookmarkEnd w:id="6"/>
+      <w:bookmarkEnd w:id="11"/>
     </w:p>
     <w:p>
       <w:pPr>
@@ -8638,12 +8895,7 @@
       </w:r>
     </w:p>
     <w:sectPr>
-      <w:headerReference w:type="even" r:id="rId23"/>
-      <w:headerReference w:type="default" r:id="rId24"/>
-      <w:footerReference w:type="even" r:id="rId25"/>
-      <w:footerReference w:type="default" r:id="rId26"/>
-      <w:headerReference w:type="first" r:id="rId27"/>
-      <w:footerReference w:type="first" r:id="rId28"/>
+      <w:headerReference w:type="first" r:id="rId23"/>
       <w:pgSz w:w="12240" w:h="15840"/>
       <w:pgMar w:top="1440" w:right="1440" w:bottom="1440" w:left="1440" w:header="720" w:footer="720" w:gutter="0"/>
       <w:pgNumType w:start="0"/>
@@ -8674,36 +8926,6 @@
 </w:endnotes>
 </file>
 
-<file path=word/footer1.xml><?xml version="1.0" encoding="utf-8"?>
-<w:ftr xmlns:wpc="http://schemas.microsoft.com/office/word/2010/wordprocessingCanvas" xmlns:cx="http://schemas.microsoft.com/office/drawing/2014/chartex" xmlns:cx1="http://schemas.microsoft.com/office/drawing/2015/9/8/chartex" xmlns:cx2="http://schemas.microsoft.com/office/drawing/2015/10/21/chartex" xmlns:cx3="http://schemas.microsoft.com/office/drawing/2016/5/9/chartex" xmlns:cx4="http://schemas.microsoft.com/office/drawing/2016/5/10/chartex" xmlns:cx5="http://schemas.microsoft.com/office/drawing/2016/5/11/chartex" xmlns:cx6="http://schemas.microsoft.com/office/drawing/2016/5/12/chartex" xmlns:cx7="http://schemas.microsoft.com/office/drawing/2016/5/13/chartex" xmlns:cx8="http://schemas.microsoft.com/office/drawing/2016/5/14/chartex" xmlns:mc="http://schemas.openxmlformats.org/markup-compatibility/2006" xmlns:aink="http://schemas.microsoft.com/office/drawing/2016/ink" xmlns:am3d="http://schemas.microsoft.com/office/drawing/2017/model3d" xmlns:o="urn:schemas-microsoft-com:office:office" xmlns:oel="http://schemas.microsoft.com/office/2019/extlst" xmlns:r="http://schemas.openxmlformats.org/officeDocument/2006/relationships" xmlns:m="http://schemas.openxmlformats.org/officeDocument/2006/math" xmlns:v="urn:schemas-microsoft-com:vml" xmlns:wp14="http://schemas.microsoft.com/office/word/2010/wordprocessingDrawing" xmlns:wp="http://schemas.openxmlformats.org/drawingml/2006/wordprocessingDrawing" xmlns:w10="urn:schemas-microsoft-com:office:word" xmlns:w="http://schemas.openxmlformats.org/wordprocessingml/2006/main" xmlns:w14="http://schemas.microsoft.com/office/word/2010/wordml" xmlns:w15="http://schemas.microsoft.com/office/word/2012/wordml" xmlns:w16cex="http://schemas.microsoft.com/office/word/2018/wordml/cex" xmlns:w16cid="http://schemas.microsoft.com/office/word/2016/wordml/cid" xmlns:w16="http://schemas.microsoft.com/office/word/2018/wordml" xmlns:w16du="http://schemas.microsoft.com/office/word/2023/wordml/word16du" xmlns:w16sdtdh="http://schemas.microsoft.com/office/word/2020/wordml/sdtdatahash" xmlns:w16se="http://schemas.microsoft.com/office/word/2015/wordml/symex" xmlns:wpg="http://schemas.microsoft.com/office/word/2010/wordprocessingGroup" xmlns:wpi="http://schemas.microsoft.com/office/word/2010/wordprocessingInk" xmlns:wne="http://schemas.microsoft.com/office/word/2006/wordml" xmlns:wps="http://schemas.microsoft.com/office/word/2010/wordprocessingShape" mc:Ignorable="w14 w15 w16se w16cid w16 w16cex w16sdtdh w16du wp14">
-  <w:p>
-    <w:pPr>
-      <w:pStyle w:val="Footer"/>
-    </w:pPr>
-  </w:p>
-</w:ftr>
-</file>
-
-<file path=word/footer2.xml><?xml version="1.0" encoding="utf-8"?>
-<w:ftr xmlns:wpc="http://schemas.microsoft.com/office/word/2010/wordprocessingCanvas" xmlns:cx="http://schemas.microsoft.com/office/drawing/2014/chartex" xmlns:cx1="http://schemas.microsoft.com/office/drawing/2015/9/8/chartex" xmlns:cx2="http://schemas.microsoft.com/office/drawing/2015/10/21/chartex" xmlns:cx3="http://schemas.microsoft.com/office/drawing/2016/5/9/chartex" xmlns:cx4="http://schemas.microsoft.com/office/drawing/2016/5/10/chartex" xmlns:cx5="http://schemas.microsoft.com/office/drawing/2016/5/11/chartex" xmlns:cx6="http://schemas.microsoft.com/office/drawing/2016/5/12/chartex" xmlns:cx7="http://schemas.microsoft.com/office/drawing/2016/5/13/chartex" xmlns:cx8="http://schemas.microsoft.com/office/drawing/2016/5/14/chartex" xmlns:mc="http://schemas.openxmlformats.org/markup-compatibility/2006" xmlns:aink="http://schemas.microsoft.com/office/drawing/2016/ink" xmlns:am3d="http://schemas.microsoft.com/office/drawing/2017/model3d" xmlns:o="urn:schemas-microsoft-com:office:office" xmlns:oel="http://schemas.microsoft.com/office/2019/extlst" xmlns:r="http://schemas.openxmlformats.org/officeDocument/2006/relationships" xmlns:m="http://schemas.openxmlformats.org/officeDocument/2006/math" xmlns:v="urn:schemas-microsoft-com:vml" xmlns:wp14="http://schemas.microsoft.com/office/word/2010/wordprocessingDrawing" xmlns:wp="http://schemas.openxmlformats.org/drawingml/2006/wordprocessingDrawing" xmlns:w10="urn:schemas-microsoft-com:office:word" xmlns:w="http://schemas.openxmlformats.org/wordprocessingml/2006/main" xmlns:w14="http://schemas.microsoft.com/office/word/2010/wordml" xmlns:w15="http://schemas.microsoft.com/office/word/2012/wordml" xmlns:w16cex="http://schemas.microsoft.com/office/word/2018/wordml/cex" xmlns:w16cid="http://schemas.microsoft.com/office/word/2016/wordml/cid" xmlns:w16="http://schemas.microsoft.com/office/word/2018/wordml" xmlns:w16du="http://schemas.microsoft.com/office/word/2023/wordml/word16du" xmlns:w16sdtdh="http://schemas.microsoft.com/office/word/2020/wordml/sdtdatahash" xmlns:w16se="http://schemas.microsoft.com/office/word/2015/wordml/symex" xmlns:wpg="http://schemas.microsoft.com/office/word/2010/wordprocessingGroup" xmlns:wpi="http://schemas.microsoft.com/office/word/2010/wordprocessingInk" xmlns:wne="http://schemas.microsoft.com/office/word/2006/wordml" xmlns:wps="http://schemas.microsoft.com/office/word/2010/wordprocessingShape" mc:Ignorable="w14 w15 w16se w16cid w16 w16cex w16sdtdh w16du wp14">
-  <w:p>
-    <w:pPr>
-      <w:pStyle w:val="Footer"/>
-    </w:pPr>
-  </w:p>
-</w:ftr>
-</file>
-
-<file path=word/footer3.xml><?xml version="1.0" encoding="utf-8"?>
-<w:ftr xmlns:wpc="http://schemas.microsoft.com/office/word/2010/wordprocessingCanvas" xmlns:cx="http://schemas.microsoft.com/office/drawing/2014/chartex" xmlns:cx1="http://schemas.microsoft.com/office/drawing/2015/9/8/chartex" xmlns:cx2="http://schemas.microsoft.com/office/drawing/2015/10/21/chartex" xmlns:cx3="http://schemas.microsoft.com/office/drawing/2016/5/9/chartex" xmlns:cx4="http://schemas.microsoft.com/office/drawing/2016/5/10/chartex" xmlns:cx5="http://schemas.microsoft.com/office/drawing/2016/5/11/chartex" xmlns:cx6="http://schemas.microsoft.com/office/drawing/2016/5/12/chartex" xmlns:cx7="http://schemas.microsoft.com/office/drawing/2016/5/13/chartex" xmlns:cx8="http://schemas.microsoft.com/office/drawing/2016/5/14/chartex" xmlns:mc="http://schemas.openxmlformats.org/markup-compatibility/2006" xmlns:aink="http://schemas.microsoft.com/office/drawing/2016/ink" xmlns:am3d="http://schemas.microsoft.com/office/drawing/2017/model3d" xmlns:o="urn:schemas-microsoft-com:office:office" xmlns:oel="http://schemas.microsoft.com/office/2019/extlst" xmlns:r="http://schemas.openxmlformats.org/officeDocument/2006/relationships" xmlns:m="http://schemas.openxmlformats.org/officeDocument/2006/math" xmlns:v="urn:schemas-microsoft-com:vml" xmlns:wp14="http://schemas.microsoft.com/office/word/2010/wordprocessingDrawing" xmlns:wp="http://schemas.openxmlformats.org/drawingml/2006/wordprocessingDrawing" xmlns:w10="urn:schemas-microsoft-com:office:word" xmlns:w="http://schemas.openxmlformats.org/wordprocessingml/2006/main" xmlns:w14="http://schemas.microsoft.com/office/word/2010/wordml" xmlns:w15="http://schemas.microsoft.com/office/word/2012/wordml" xmlns:w16cex="http://schemas.microsoft.com/office/word/2018/wordml/cex" xmlns:w16cid="http://schemas.microsoft.com/office/word/2016/wordml/cid" xmlns:w16="http://schemas.microsoft.com/office/word/2018/wordml" xmlns:w16du="http://schemas.microsoft.com/office/word/2023/wordml/word16du" xmlns:w16sdtdh="http://schemas.microsoft.com/office/word/2020/wordml/sdtdatahash" xmlns:w16se="http://schemas.microsoft.com/office/word/2015/wordml/symex" xmlns:wpg="http://schemas.microsoft.com/office/word/2010/wordprocessingGroup" xmlns:wpi="http://schemas.microsoft.com/office/word/2010/wordprocessingInk" xmlns:wne="http://schemas.microsoft.com/office/word/2006/wordml" xmlns:wps="http://schemas.microsoft.com/office/word/2010/wordprocessingShape" mc:Ignorable="w14 w15 w16se w16cid w16 w16cex w16sdtdh w16du wp14">
-  <w:p>
-    <w:pPr>
-      <w:pStyle w:val="Footer"/>
-    </w:pPr>
-  </w:p>
-</w:ftr>
-</file>
-
 <file path=word/footnotes.xml><?xml version="1.0" encoding="utf-8"?>
 <w:footnotes xmlns:wpc="http://schemas.microsoft.com/office/word/2010/wordprocessingCanvas" xmlns:cx="http://schemas.microsoft.com/office/drawing/2014/chartex" xmlns:cx1="http://schemas.microsoft.com/office/drawing/2015/9/8/chartex" xmlns:cx2="http://schemas.microsoft.com/office/drawing/2015/10/21/chartex" xmlns:cx3="http://schemas.microsoft.com/office/drawing/2016/5/9/chartex" xmlns:cx4="http://schemas.microsoft.com/office/drawing/2016/5/10/chartex" xmlns:cx5="http://schemas.microsoft.com/office/drawing/2016/5/11/chartex" xmlns:cx6="http://schemas.microsoft.com/office/drawing/2016/5/12/chartex" xmlns:cx7="http://schemas.microsoft.com/office/drawing/2016/5/13/chartex" xmlns:cx8="http://schemas.microsoft.com/office/drawing/2016/5/14/chartex" xmlns:mc="http://schemas.openxmlformats.org/markup-compatibility/2006" xmlns:aink="http://schemas.microsoft.com/office/drawing/2016/ink" xmlns:am3d="http://schemas.microsoft.com/office/drawing/2017/model3d" xmlns:o="urn:schemas-microsoft-com:office:office" xmlns:oel="http://schemas.microsoft.com/office/2019/extlst" xmlns:r="http://schemas.openxmlformats.org/officeDocument/2006/relationships" xmlns:m="http://schemas.openxmlformats.org/officeDocument/2006/math" xmlns:v="urn:schemas-microsoft-com:vml" xmlns:wp14="http://schemas.microsoft.com/office/word/2010/wordprocessingDrawing" xmlns:wp="http://schemas.openxmlformats.org/drawingml/2006/wordprocessingDrawing" xmlns:w10="urn:schemas-microsoft-com:office:word" xmlns:w="http://schemas.openxmlformats.org/wordprocessingml/2006/main" xmlns:w14="http://schemas.microsoft.com/office/word/2010/wordml" xmlns:w15="http://schemas.microsoft.com/office/word/2012/wordml" xmlns:w16cex="http://schemas.microsoft.com/office/word/2018/wordml/cex" xmlns:w16cid="http://schemas.microsoft.com/office/word/2016/wordml/cid" xmlns:w16="http://schemas.microsoft.com/office/word/2018/wordml" xmlns:w16du="http://schemas.microsoft.com/office/word/2023/wordml/word16du" xmlns:w16sdtdh="http://schemas.microsoft.com/office/word/2020/wordml/sdtdatahash" xmlns:w16se="http://schemas.microsoft.com/office/word/2015/wordml/symex" xmlns:wpg="http://schemas.microsoft.com/office/word/2010/wordprocessingGroup" xmlns:wpi="http://schemas.microsoft.com/office/word/2010/wordprocessingInk" xmlns:wne="http://schemas.microsoft.com/office/word/2006/wordml" xmlns:wps="http://schemas.microsoft.com/office/word/2010/wordprocessingShape" mc:Ignorable="w14 w15 w16se w16cid w16 w16cex w16sdtdh w16du wp14">
   <w:footnote w:type="separator" w:id="-1">
@@ -8724,26 +8946,6 @@
 </file>
 
 <file path=word/header1.xml><?xml version="1.0" encoding="utf-8"?>
-<w:hdr xmlns:wpc="http://schemas.microsoft.com/office/word/2010/wordprocessingCanvas" xmlns:cx="http://schemas.microsoft.com/office/drawing/2014/chartex" xmlns:cx1="http://schemas.microsoft.com/office/drawing/2015/9/8/chartex" xmlns:cx2="http://schemas.microsoft.com/office/drawing/2015/10/21/chartex" xmlns:cx3="http://schemas.microsoft.com/office/drawing/2016/5/9/chartex" xmlns:cx4="http://schemas.microsoft.com/office/drawing/2016/5/10/chartex" xmlns:cx5="http://schemas.microsoft.com/office/drawing/2016/5/11/chartex" xmlns:cx6="http://schemas.microsoft.com/office/drawing/2016/5/12/chartex" xmlns:cx7="http://schemas.microsoft.com/office/drawing/2016/5/13/chartex" xmlns:cx8="http://schemas.microsoft.com/office/drawing/2016/5/14/chartex" xmlns:mc="http://schemas.openxmlformats.org/markup-compatibility/2006" xmlns:aink="http://schemas.microsoft.com/office/drawing/2016/ink" xmlns:am3d="http://schemas.microsoft.com/office/drawing/2017/model3d" xmlns:o="urn:schemas-microsoft-com:office:office" xmlns:oel="http://schemas.microsoft.com/office/2019/extlst" xmlns:r="http://schemas.openxmlformats.org/officeDocument/2006/relationships" xmlns:m="http://schemas.openxmlformats.org/officeDocument/2006/math" xmlns:v="urn:schemas-microsoft-com:vml" xmlns:wp14="http://schemas.microsoft.com/office/word/2010/wordprocessingDrawing" xmlns:wp="http://schemas.openxmlformats.org/drawingml/2006/wordprocessingDrawing" xmlns:w10="urn:schemas-microsoft-com:office:word" xmlns:w="http://schemas.openxmlformats.org/wordprocessingml/2006/main" xmlns:w14="http://schemas.microsoft.com/office/word/2010/wordml" xmlns:w15="http://schemas.microsoft.com/office/word/2012/wordml" xmlns:w16cex="http://schemas.microsoft.com/office/word/2018/wordml/cex" xmlns:w16cid="http://schemas.microsoft.com/office/word/2016/wordml/cid" xmlns:w16="http://schemas.microsoft.com/office/word/2018/wordml" xmlns:w16du="http://schemas.microsoft.com/office/word/2023/wordml/word16du" xmlns:w16sdtdh="http://schemas.microsoft.com/office/word/2020/wordml/sdtdatahash" xmlns:w16se="http://schemas.microsoft.com/office/word/2015/wordml/symex" xmlns:wpg="http://schemas.microsoft.com/office/word/2010/wordprocessingGroup" xmlns:wpi="http://schemas.microsoft.com/office/word/2010/wordprocessingInk" xmlns:wne="http://schemas.microsoft.com/office/word/2006/wordml" xmlns:wps="http://schemas.microsoft.com/office/word/2010/wordprocessingShape" mc:Ignorable="w14 w15 w16se w16cid w16 w16cex w16sdtdh w16du wp14">
-  <w:p>
-    <w:pPr>
-      <w:pStyle w:val="Header"/>
-    </w:pPr>
-  </w:p>
-</w:hdr>
-</file>
-
-<file path=word/header2.xml><?xml version="1.0" encoding="utf-8"?>
-<w:hdr xmlns:wpc="http://schemas.microsoft.com/office/word/2010/wordprocessingCanvas" xmlns:cx="http://schemas.microsoft.com/office/drawing/2014/chartex" xmlns:cx1="http://schemas.microsoft.com/office/drawing/2015/9/8/chartex" xmlns:cx2="http://schemas.microsoft.com/office/drawing/2015/10/21/chartex" xmlns:cx3="http://schemas.microsoft.com/office/drawing/2016/5/9/chartex" xmlns:cx4="http://schemas.microsoft.com/office/drawing/2016/5/10/chartex" xmlns:cx5="http://schemas.microsoft.com/office/drawing/2016/5/11/chartex" xmlns:cx6="http://schemas.microsoft.com/office/drawing/2016/5/12/chartex" xmlns:cx7="http://schemas.microsoft.com/office/drawing/2016/5/13/chartex" xmlns:cx8="http://schemas.microsoft.com/office/drawing/2016/5/14/chartex" xmlns:mc="http://schemas.openxmlformats.org/markup-compatibility/2006" xmlns:aink="http://schemas.microsoft.com/office/drawing/2016/ink" xmlns:am3d="http://schemas.microsoft.com/office/drawing/2017/model3d" xmlns:o="urn:schemas-microsoft-com:office:office" xmlns:oel="http://schemas.microsoft.com/office/2019/extlst" xmlns:r="http://schemas.openxmlformats.org/officeDocument/2006/relationships" xmlns:m="http://schemas.openxmlformats.org/officeDocument/2006/math" xmlns:v="urn:schemas-microsoft-com:vml" xmlns:wp14="http://schemas.microsoft.com/office/word/2010/wordprocessingDrawing" xmlns:wp="http://schemas.openxmlformats.org/drawingml/2006/wordprocessingDrawing" xmlns:w10="urn:schemas-microsoft-com:office:word" xmlns:w="http://schemas.openxmlformats.org/wordprocessingml/2006/main" xmlns:w14="http://schemas.microsoft.com/office/word/2010/wordml" xmlns:w15="http://schemas.microsoft.com/office/word/2012/wordml" xmlns:w16cex="http://schemas.microsoft.com/office/word/2018/wordml/cex" xmlns:w16cid="http://schemas.microsoft.com/office/word/2016/wordml/cid" xmlns:w16="http://schemas.microsoft.com/office/word/2018/wordml" xmlns:w16du="http://schemas.microsoft.com/office/word/2023/wordml/word16du" xmlns:w16sdtdh="http://schemas.microsoft.com/office/word/2020/wordml/sdtdatahash" xmlns:w16se="http://schemas.microsoft.com/office/word/2015/wordml/symex" xmlns:wpg="http://schemas.microsoft.com/office/word/2010/wordprocessingGroup" xmlns:wpi="http://schemas.microsoft.com/office/word/2010/wordprocessingInk" xmlns:wne="http://schemas.microsoft.com/office/word/2006/wordml" xmlns:wps="http://schemas.microsoft.com/office/word/2010/wordprocessingShape" mc:Ignorable="w14 w15 w16se w16cid w16 w16cex w16sdtdh w16du wp14">
-  <w:p>
-    <w:pPr>
-      <w:pStyle w:val="Header"/>
-    </w:pPr>
-  </w:p>
-</w:hdr>
-</file>
-
-<file path=word/header3.xml><?xml version="1.0" encoding="utf-8"?>
 <w:hdr xmlns:wpc="http://schemas.microsoft.com/office/word/2010/wordprocessingCanvas" xmlns:cx="http://schemas.microsoft.com/office/drawing/2014/chartex" xmlns:cx1="http://schemas.microsoft.com/office/drawing/2015/9/8/chartex" xmlns:cx2="http://schemas.microsoft.com/office/drawing/2015/10/21/chartex" xmlns:cx3="http://schemas.microsoft.com/office/drawing/2016/5/9/chartex" xmlns:cx4="http://schemas.microsoft.com/office/drawing/2016/5/10/chartex" xmlns:cx5="http://schemas.microsoft.com/office/drawing/2016/5/11/chartex" xmlns:cx6="http://schemas.microsoft.com/office/drawing/2016/5/12/chartex" xmlns:cx7="http://schemas.microsoft.com/office/drawing/2016/5/13/chartex" xmlns:cx8="http://schemas.microsoft.com/office/drawing/2016/5/14/chartex" xmlns:mc="http://schemas.openxmlformats.org/markup-compatibility/2006" xmlns:aink="http://schemas.microsoft.com/office/drawing/2016/ink" xmlns:am3d="http://schemas.microsoft.com/office/drawing/2017/model3d" xmlns:o="urn:schemas-microsoft-com:office:office" xmlns:oel="http://schemas.microsoft.com/office/2019/extlst" xmlns:r="http://schemas.openxmlformats.org/officeDocument/2006/relationships" xmlns:m="http://schemas.openxmlformats.org/officeDocument/2006/math" xmlns:v="urn:schemas-microsoft-com:vml" xmlns:wp14="http://schemas.microsoft.com/office/word/2010/wordprocessingDrawing" xmlns:wp="http://schemas.openxmlformats.org/drawingml/2006/wordprocessingDrawing" xmlns:w10="urn:schemas-microsoft-com:office:word" xmlns:w="http://schemas.openxmlformats.org/wordprocessingml/2006/main" xmlns:w14="http://schemas.microsoft.com/office/word/2010/wordml" xmlns:w15="http://schemas.microsoft.com/office/word/2012/wordml" xmlns:w16cex="http://schemas.microsoft.com/office/word/2018/wordml/cex" xmlns:w16cid="http://schemas.microsoft.com/office/word/2016/wordml/cid" xmlns:w16="http://schemas.microsoft.com/office/word/2018/wordml" xmlns:w16du="http://schemas.microsoft.com/office/word/2023/wordml/word16du" xmlns:w16sdtdh="http://schemas.microsoft.com/office/word/2020/wordml/sdtdatahash" xmlns:w16se="http://schemas.microsoft.com/office/word/2015/wordml/symex" xmlns:wpg="http://schemas.microsoft.com/office/word/2010/wordprocessingGroup" xmlns:wpi="http://schemas.microsoft.com/office/word/2010/wordprocessingInk" xmlns:wne="http://schemas.microsoft.com/office/word/2006/wordml" xmlns:wps="http://schemas.microsoft.com/office/word/2010/wordprocessingShape" mc:Ignorable="w14 w15 w16se w16cid w16 w16cex w16sdtdh w16du wp14">
   <w:p>
     <w:pPr>

</xml_diff>

<commit_message>
UI output display updates
</commit_message>
<xml_diff>
--- a/Simulation_Documentation.docx
+++ b/Simulation_Documentation.docx
@@ -1369,23 +1369,7 @@
                 <w:rFonts w:ascii="Aptos" w:hAnsi="Aptos" w:cs="Courier New"/>
                 <w:noProof/>
               </w:rPr>
-              <w:t>Get thermal expansion  (</w:t>
-            </w:r>
-            <w:r>
-              <w:rPr>
-                <w:rStyle w:val="Hyperlink"/>
-                <w:rFonts w:ascii="Aptos" w:hAnsi="Aptos" w:cs="Courier New"/>
-                <w:noProof/>
-              </w:rPr>
-              <w:t>N</w:t>
-            </w:r>
-            <w:r>
-              <w:rPr>
-                <w:rStyle w:val="Hyperlink"/>
-                <w:rFonts w:ascii="Aptos" w:hAnsi="Aptos" w:cs="Courier New"/>
-                <w:noProof/>
-              </w:rPr>
-              <w:t>OT INCLUDED IN CURRENT VERSION)</w:t>
+              <w:t>Get thermal expansion  (NOT INCLUDED IN CURRENT VERSION)</w:t>
             </w:r>
             <w:r>
               <w:rPr>
@@ -2824,271 +2808,163 @@
         <w:rPr>
           <w:rFonts w:ascii="Aptos" w:hAnsi="Aptos"/>
         </w:rPr>
-        <w:t>GETOPTIMIZATIONMATRIX - Returns a set of named matrices that can be used</w:t>
-      </w:r>
+        <w:t xml:space="preserve">GETOPTIMIZATIONMATRIX - Returns a set of named matrices that can be used for optimization analyses like the </w:t>
+      </w:r>
+      <w:proofErr w:type="spellStart"/>
+      <w:r>
+        <w:rPr>
+          <w:rFonts w:ascii="Courier New" w:hAnsi="Courier New" w:cs="Courier New"/>
+        </w:rPr>
+        <w:t>getAltitude</w:t>
+      </w:r>
+      <w:proofErr w:type="spellEnd"/>
       <w:r>
         <w:rPr>
           <w:rFonts w:ascii="Aptos" w:hAnsi="Aptos"/>
         </w:rPr>
+        <w:t xml:space="preserve"> function.</w:t>
+      </w:r>
+    </w:p>
+    <w:p>
+      <w:pPr>
+        <w:rPr>
+          <w:rFonts w:ascii="Aptos" w:hAnsi="Aptos"/>
+        </w:rPr>
+      </w:pPr>
+    </w:p>
+    <w:p>
+      <w:pPr>
+        <w:rPr>
+          <w:rFonts w:ascii="Aptos" w:hAnsi="Aptos"/>
+        </w:rPr>
+      </w:pPr>
+      <w:r>
+        <w:rPr>
+          <w:rFonts w:ascii="Aptos" w:hAnsi="Aptos"/>
+        </w:rPr>
+        <w:t xml:space="preserve">This function generates an n-dimensional matrix where n is the number of rows in the ranges vector. It generates matrices such that each one varies in only one axis - i.e. each dimension corresponds to a variable with some meaning. This would allow you to run </w:t>
+      </w:r>
+      <w:proofErr w:type="spellStart"/>
+      <w:r>
+        <w:rPr>
+          <w:rFonts w:ascii="Aptos" w:hAnsi="Aptos"/>
+        </w:rPr>
+        <w:t>samples^n</w:t>
+      </w:r>
+      <w:proofErr w:type="spellEnd"/>
+      <w:r>
+        <w:rPr>
+          <w:rFonts w:ascii="Aptos" w:hAnsi="Aptos"/>
+        </w:rPr>
+        <w:t xml:space="preserve"> simulations at once without needing to iterate through </w:t>
+      </w:r>
+      <w:r>
+        <w:rPr>
+          <w:rFonts w:ascii="Aptos" w:hAnsi="Aptos"/>
+        </w:rPr>
+        <w:t>all</w:t>
+      </w:r>
+      <w:r>
+        <w:rPr>
+          <w:rFonts w:ascii="Aptos" w:hAnsi="Aptos"/>
+        </w:rPr>
+        <w:t xml:space="preserve"> the possibilities.</w:t>
+      </w:r>
+    </w:p>
+    <w:p/>
+    <w:p>
+      <w:pPr>
+        <w:rPr>
+          <w:rFonts w:ascii="Courier New" w:hAnsi="Courier New" w:cs="Courier New"/>
+        </w:rPr>
+      </w:pPr>
+      <w:r>
+        <w:rPr>
+          <w:rFonts w:ascii="Courier New" w:hAnsi="Courier New" w:cs="Courier New"/>
+        </w:rPr>
+        <w:t>names - Names of each set of variables</w:t>
+      </w:r>
+    </w:p>
+    <w:p>
+      <w:pPr>
+        <w:rPr>
+          <w:rFonts w:ascii="Courier New" w:hAnsi="Courier New" w:cs="Courier New"/>
+        </w:rPr>
+      </w:pPr>
+      <w:r>
+        <w:rPr>
+          <w:rFonts w:ascii="Courier New" w:hAnsi="Courier New" w:cs="Courier New"/>
+        </w:rPr>
+        <w:t>ranges - n x 2 matrix where the first and second elements of each row is the range that is correlated with the corresponding value in the names field.</w:t>
+      </w:r>
+    </w:p>
+    <w:p>
+      <w:pPr>
+        <w:rPr>
+          <w:rFonts w:ascii="Courier New" w:hAnsi="Courier New" w:cs="Courier New"/>
+        </w:rPr>
+      </w:pPr>
+      <w:r>
+        <w:rPr>
+          <w:rFonts w:ascii="Courier New" w:hAnsi="Courier New" w:cs="Courier New"/>
+        </w:rPr>
+        <w:t>samples - The number of samples to be taken between the range endpoints for each set of values.</w:t>
+      </w:r>
+    </w:p>
+    <w:p/>
+    <w:p>
+      <w:pPr>
+        <w:rPr>
+          <w:rFonts w:ascii="Aptos" w:hAnsi="Aptos"/>
+        </w:rPr>
+      </w:pPr>
+      <w:r>
+        <w:rPr>
+          <w:rFonts w:ascii="Aptos" w:hAnsi="Aptos"/>
+        </w:rPr>
+        <w:t xml:space="preserve">Warning: these output matrices can get </w:t>
+      </w:r>
+      <w:r>
+        <w:rPr>
+          <w:rFonts w:ascii="Aptos" w:hAnsi="Aptos"/>
+        </w:rPr>
+        <w:t>big</w:t>
+      </w:r>
+      <w:r>
+        <w:rPr>
+          <w:rFonts w:ascii="Aptos" w:hAnsi="Aptos"/>
+        </w:rPr>
+        <w:t xml:space="preserve"> very</w:t>
+      </w:r>
+      <w:r>
+        <w:rPr>
+          <w:rFonts w:ascii="Aptos" w:hAnsi="Aptos"/>
+        </w:rPr>
         <w:t xml:space="preserve"> </w:t>
       </w:r>
       <w:r>
         <w:rPr>
           <w:rFonts w:ascii="Aptos" w:hAnsi="Aptos"/>
         </w:rPr>
-        <w:t xml:space="preserve">for optimization analyses like the </w:t>
-      </w:r>
-      <w:proofErr w:type="spellStart"/>
-      <w:r>
-        <w:rPr>
-          <w:rFonts w:ascii="Courier New" w:hAnsi="Courier New" w:cs="Courier New"/>
-        </w:rPr>
-        <w:t>getAltitude</w:t>
-      </w:r>
-      <w:proofErr w:type="spellEnd"/>
+        <w:t>fast</w:t>
+      </w:r>
       <w:r>
         <w:rPr>
           <w:rFonts w:ascii="Aptos" w:hAnsi="Aptos"/>
         </w:rPr>
-        <w:t xml:space="preserve"> function.</w:t>
-      </w:r>
-    </w:p>
-    <w:p>
-      <w:pPr>
+        <w:t xml:space="preserve">. A </w:t>
+      </w:r>
+      <w:r>
         <w:rPr>
           <w:rFonts w:ascii="Aptos" w:hAnsi="Aptos"/>
         </w:rPr>
-      </w:pPr>
-    </w:p>
-    <w:p>
-      <w:pPr>
+        <w:t>reasonable</w:t>
+      </w:r>
+      <w:r>
         <w:rPr>
           <w:rFonts w:ascii="Aptos" w:hAnsi="Aptos"/>
         </w:rPr>
-      </w:pPr>
-      <w:r>
-        <w:rPr>
-          <w:rFonts w:ascii="Aptos" w:hAnsi="Aptos"/>
-        </w:rPr>
-        <w:t>This function generates an n-dimensional matrix where n is the number of</w:t>
-      </w:r>
-      <w:r>
-        <w:rPr>
-          <w:rFonts w:ascii="Aptos" w:hAnsi="Aptos"/>
-        </w:rPr>
-        <w:t xml:space="preserve"> </w:t>
-      </w:r>
-      <w:r>
-        <w:rPr>
-          <w:rFonts w:ascii="Aptos" w:hAnsi="Aptos"/>
-        </w:rPr>
-        <w:t>rows in the ranges vector. It generates matrices such that each one</w:t>
-      </w:r>
-      <w:r>
-        <w:rPr>
-          <w:rFonts w:ascii="Aptos" w:hAnsi="Aptos"/>
-        </w:rPr>
-        <w:t xml:space="preserve"> </w:t>
-      </w:r>
-      <w:r>
-        <w:rPr>
-          <w:rFonts w:ascii="Aptos" w:hAnsi="Aptos"/>
-        </w:rPr>
-        <w:t xml:space="preserve">varies in only one axis - i.e. each dimension corresponds to a </w:t>
-      </w:r>
-      <w:r>
-        <w:rPr>
-          <w:rFonts w:ascii="Aptos" w:hAnsi="Aptos"/>
-        </w:rPr>
-        <w:t xml:space="preserve">variable </w:t>
-      </w:r>
-      <w:r>
-        <w:rPr>
-          <w:rFonts w:ascii="Aptos" w:hAnsi="Aptos"/>
-        </w:rPr>
-        <w:t xml:space="preserve">with some meaning. This would allow you to run </w:t>
-      </w:r>
-      <w:proofErr w:type="spellStart"/>
-      <w:r>
-        <w:rPr>
-          <w:rFonts w:ascii="Aptos" w:hAnsi="Aptos"/>
-        </w:rPr>
-        <w:t>samples^n</w:t>
-      </w:r>
-      <w:proofErr w:type="spellEnd"/>
-      <w:r>
-        <w:rPr>
-          <w:rFonts w:ascii="Aptos" w:hAnsi="Aptos"/>
-        </w:rPr>
-        <w:t xml:space="preserve"> simulations at</w:t>
-      </w:r>
-      <w:r>
-        <w:rPr>
-          <w:rFonts w:ascii="Aptos" w:hAnsi="Aptos"/>
-        </w:rPr>
-        <w:t xml:space="preserve"> </w:t>
-      </w:r>
-      <w:r>
-        <w:rPr>
-          <w:rFonts w:ascii="Aptos" w:hAnsi="Aptos"/>
-        </w:rPr>
-        <w:t xml:space="preserve">once without needing to iterate through </w:t>
-      </w:r>
-      <w:r>
-        <w:rPr>
-          <w:rFonts w:ascii="Aptos" w:hAnsi="Aptos"/>
-        </w:rPr>
-        <w:t>all</w:t>
-      </w:r>
-      <w:r>
-        <w:rPr>
-          <w:rFonts w:ascii="Aptos" w:hAnsi="Aptos"/>
-        </w:rPr>
-        <w:t xml:space="preserve"> the possibilities.</w:t>
-      </w:r>
-    </w:p>
-    <w:p/>
-    <w:p>
-      <w:pPr>
-        <w:rPr>
-          <w:rFonts w:ascii="Courier New" w:hAnsi="Courier New" w:cs="Courier New"/>
-        </w:rPr>
-      </w:pPr>
-      <w:r>
-        <w:rPr>
-          <w:rFonts w:ascii="Courier New" w:hAnsi="Courier New" w:cs="Courier New"/>
-        </w:rPr>
-        <w:t>names - Names of each set of variables</w:t>
-      </w:r>
-    </w:p>
-    <w:p>
-      <w:pPr>
-        <w:rPr>
-          <w:rFonts w:ascii="Courier New" w:hAnsi="Courier New" w:cs="Courier New"/>
-        </w:rPr>
-      </w:pPr>
-      <w:r>
-        <w:rPr>
-          <w:rFonts w:ascii="Courier New" w:hAnsi="Courier New" w:cs="Courier New"/>
-        </w:rPr>
-        <w:t>ranges - n x 2 matrix where the first and second elements of each row is</w:t>
-      </w:r>
-      <w:r>
-        <w:rPr>
-          <w:rFonts w:ascii="Courier New" w:hAnsi="Courier New" w:cs="Courier New"/>
-        </w:rPr>
-        <w:t xml:space="preserve"> </w:t>
-      </w:r>
-      <w:r>
-        <w:rPr>
-          <w:rFonts w:ascii="Courier New" w:hAnsi="Courier New" w:cs="Courier New"/>
-        </w:rPr>
-        <w:t>the range that is correlated with the corresponding value in the names</w:t>
-      </w:r>
-      <w:r>
-        <w:rPr>
-          <w:rFonts w:ascii="Courier New" w:hAnsi="Courier New" w:cs="Courier New"/>
-        </w:rPr>
-        <w:t xml:space="preserve"> </w:t>
-      </w:r>
-      <w:r>
-        <w:rPr>
-          <w:rFonts w:ascii="Courier New" w:hAnsi="Courier New" w:cs="Courier New"/>
-        </w:rPr>
-        <w:t>field.</w:t>
-      </w:r>
-    </w:p>
-    <w:p>
-      <w:pPr>
-        <w:rPr>
-          <w:rFonts w:ascii="Courier New" w:hAnsi="Courier New" w:cs="Courier New"/>
-        </w:rPr>
-      </w:pPr>
-      <w:r>
-        <w:rPr>
-          <w:rFonts w:ascii="Courier New" w:hAnsi="Courier New" w:cs="Courier New"/>
-        </w:rPr>
-        <w:t>samples - The number of samples to be taken between the range endpoints</w:t>
-      </w:r>
-      <w:r>
-        <w:rPr>
-          <w:rFonts w:ascii="Courier New" w:hAnsi="Courier New" w:cs="Courier New"/>
-        </w:rPr>
-        <w:t xml:space="preserve"> </w:t>
-      </w:r>
-      <w:r>
-        <w:rPr>
-          <w:rFonts w:ascii="Courier New" w:hAnsi="Courier New" w:cs="Courier New"/>
-        </w:rPr>
-        <w:t>for each set of values.</w:t>
-      </w:r>
-    </w:p>
-    <w:p/>
-    <w:p>
-      <w:pPr>
-        <w:rPr>
-          <w:rFonts w:ascii="Aptos" w:hAnsi="Aptos"/>
-        </w:rPr>
-      </w:pPr>
-      <w:r>
-        <w:rPr>
-          <w:rFonts w:ascii="Aptos" w:hAnsi="Aptos"/>
-        </w:rPr>
-        <w:t xml:space="preserve">Warning: these output matrices can get </w:t>
-      </w:r>
-      <w:r>
-        <w:rPr>
-          <w:rFonts w:ascii="Aptos" w:hAnsi="Aptos"/>
-        </w:rPr>
-        <w:t>big</w:t>
-      </w:r>
-      <w:r>
-        <w:rPr>
-          <w:rFonts w:ascii="Aptos" w:hAnsi="Aptos"/>
-        </w:rPr>
-        <w:t xml:space="preserve"> very</w:t>
-      </w:r>
-      <w:r>
-        <w:rPr>
-          <w:rFonts w:ascii="Aptos" w:hAnsi="Aptos"/>
-        </w:rPr>
-        <w:t xml:space="preserve"> </w:t>
-      </w:r>
-      <w:r>
-        <w:rPr>
-          <w:rFonts w:ascii="Aptos" w:hAnsi="Aptos"/>
-        </w:rPr>
-        <w:t>fast</w:t>
-      </w:r>
-      <w:r>
-        <w:rPr>
-          <w:rFonts w:ascii="Aptos" w:hAnsi="Aptos"/>
-        </w:rPr>
-        <w:t xml:space="preserve">. A </w:t>
-      </w:r>
-      <w:r>
-        <w:rPr>
-          <w:rFonts w:ascii="Aptos" w:hAnsi="Aptos"/>
-        </w:rPr>
-        <w:t>reasonable</w:t>
-      </w:r>
-      <w:r>
-        <w:rPr>
-          <w:rFonts w:ascii="Aptos" w:hAnsi="Aptos"/>
-        </w:rPr>
-        <w:t xml:space="preserve"> value for matrix elements seems to be around 5,000,000, but</w:t>
-      </w:r>
-      <w:r>
-        <w:rPr>
-          <w:rFonts w:ascii="Aptos" w:hAnsi="Aptos"/>
-        </w:rPr>
-        <w:t xml:space="preserve"> </w:t>
-      </w:r>
-      <w:r>
-        <w:rPr>
-          <w:rFonts w:ascii="Aptos" w:hAnsi="Aptos"/>
-        </w:rPr>
-        <w:t>this depends a lot on how complicated of a sim you're working with.</w:t>
+        <w:t xml:space="preserve"> value for matrix elements seems to be around 5,000,000, but this depends a lot on how complicated of a sim you're working with.</w:t>
       </w:r>
     </w:p>
     <w:p/>
@@ -8895,7 +8771,12 @@
       </w:r>
     </w:p>
     <w:sectPr>
-      <w:headerReference w:type="first" r:id="rId23"/>
+      <w:headerReference w:type="even" r:id="rId23"/>
+      <w:headerReference w:type="default" r:id="rId24"/>
+      <w:footerReference w:type="even" r:id="rId25"/>
+      <w:footerReference w:type="default" r:id="rId26"/>
+      <w:headerReference w:type="first" r:id="rId27"/>
+      <w:footerReference w:type="first" r:id="rId28"/>
       <w:pgSz w:w="12240" w:h="15840"/>
       <w:pgMar w:top="1440" w:right="1440" w:bottom="1440" w:left="1440" w:header="720" w:footer="720" w:gutter="0"/>
       <w:pgNumType w:start="0"/>
@@ -8926,6 +8807,36 @@
 </w:endnotes>
 </file>
 
+<file path=word/footer1.xml><?xml version="1.0" encoding="utf-8"?>
+<w:ftr xmlns:wpc="http://schemas.microsoft.com/office/word/2010/wordprocessingCanvas" xmlns:cx="http://schemas.microsoft.com/office/drawing/2014/chartex" xmlns:cx1="http://schemas.microsoft.com/office/drawing/2015/9/8/chartex" xmlns:cx2="http://schemas.microsoft.com/office/drawing/2015/10/21/chartex" xmlns:cx3="http://schemas.microsoft.com/office/drawing/2016/5/9/chartex" xmlns:cx4="http://schemas.microsoft.com/office/drawing/2016/5/10/chartex" xmlns:cx5="http://schemas.microsoft.com/office/drawing/2016/5/11/chartex" xmlns:cx6="http://schemas.microsoft.com/office/drawing/2016/5/12/chartex" xmlns:cx7="http://schemas.microsoft.com/office/drawing/2016/5/13/chartex" xmlns:cx8="http://schemas.microsoft.com/office/drawing/2016/5/14/chartex" xmlns:mc="http://schemas.openxmlformats.org/markup-compatibility/2006" xmlns:aink="http://schemas.microsoft.com/office/drawing/2016/ink" xmlns:am3d="http://schemas.microsoft.com/office/drawing/2017/model3d" xmlns:o="urn:schemas-microsoft-com:office:office" xmlns:oel="http://schemas.microsoft.com/office/2019/extlst" xmlns:r="http://schemas.openxmlformats.org/officeDocument/2006/relationships" xmlns:m="http://schemas.openxmlformats.org/officeDocument/2006/math" xmlns:v="urn:schemas-microsoft-com:vml" xmlns:wp14="http://schemas.microsoft.com/office/word/2010/wordprocessingDrawing" xmlns:wp="http://schemas.openxmlformats.org/drawingml/2006/wordprocessingDrawing" xmlns:w10="urn:schemas-microsoft-com:office:word" xmlns:w="http://schemas.openxmlformats.org/wordprocessingml/2006/main" xmlns:w14="http://schemas.microsoft.com/office/word/2010/wordml" xmlns:w15="http://schemas.microsoft.com/office/word/2012/wordml" xmlns:w16cex="http://schemas.microsoft.com/office/word/2018/wordml/cex" xmlns:w16cid="http://schemas.microsoft.com/office/word/2016/wordml/cid" xmlns:w16="http://schemas.microsoft.com/office/word/2018/wordml" xmlns:w16du="http://schemas.microsoft.com/office/word/2023/wordml/word16du" xmlns:w16sdtdh="http://schemas.microsoft.com/office/word/2020/wordml/sdtdatahash" xmlns:w16se="http://schemas.microsoft.com/office/word/2015/wordml/symex" xmlns:wpg="http://schemas.microsoft.com/office/word/2010/wordprocessingGroup" xmlns:wpi="http://schemas.microsoft.com/office/word/2010/wordprocessingInk" xmlns:wne="http://schemas.microsoft.com/office/word/2006/wordml" xmlns:wps="http://schemas.microsoft.com/office/word/2010/wordprocessingShape" mc:Ignorable="w14 w15 w16se w16cid w16 w16cex w16sdtdh w16du wp14">
+  <w:p>
+    <w:pPr>
+      <w:pStyle w:val="Footer"/>
+    </w:pPr>
+  </w:p>
+</w:ftr>
+</file>
+
+<file path=word/footer2.xml><?xml version="1.0" encoding="utf-8"?>
+<w:ftr xmlns:wpc="http://schemas.microsoft.com/office/word/2010/wordprocessingCanvas" xmlns:cx="http://schemas.microsoft.com/office/drawing/2014/chartex" xmlns:cx1="http://schemas.microsoft.com/office/drawing/2015/9/8/chartex" xmlns:cx2="http://schemas.microsoft.com/office/drawing/2015/10/21/chartex" xmlns:cx3="http://schemas.microsoft.com/office/drawing/2016/5/9/chartex" xmlns:cx4="http://schemas.microsoft.com/office/drawing/2016/5/10/chartex" xmlns:cx5="http://schemas.microsoft.com/office/drawing/2016/5/11/chartex" xmlns:cx6="http://schemas.microsoft.com/office/drawing/2016/5/12/chartex" xmlns:cx7="http://schemas.microsoft.com/office/drawing/2016/5/13/chartex" xmlns:cx8="http://schemas.microsoft.com/office/drawing/2016/5/14/chartex" xmlns:mc="http://schemas.openxmlformats.org/markup-compatibility/2006" xmlns:aink="http://schemas.microsoft.com/office/drawing/2016/ink" xmlns:am3d="http://schemas.microsoft.com/office/drawing/2017/model3d" xmlns:o="urn:schemas-microsoft-com:office:office" xmlns:oel="http://schemas.microsoft.com/office/2019/extlst" xmlns:r="http://schemas.openxmlformats.org/officeDocument/2006/relationships" xmlns:m="http://schemas.openxmlformats.org/officeDocument/2006/math" xmlns:v="urn:schemas-microsoft-com:vml" xmlns:wp14="http://schemas.microsoft.com/office/word/2010/wordprocessingDrawing" xmlns:wp="http://schemas.openxmlformats.org/drawingml/2006/wordprocessingDrawing" xmlns:w10="urn:schemas-microsoft-com:office:word" xmlns:w="http://schemas.openxmlformats.org/wordprocessingml/2006/main" xmlns:w14="http://schemas.microsoft.com/office/word/2010/wordml" xmlns:w15="http://schemas.microsoft.com/office/word/2012/wordml" xmlns:w16cex="http://schemas.microsoft.com/office/word/2018/wordml/cex" xmlns:w16cid="http://schemas.microsoft.com/office/word/2016/wordml/cid" xmlns:w16="http://schemas.microsoft.com/office/word/2018/wordml" xmlns:w16du="http://schemas.microsoft.com/office/word/2023/wordml/word16du" xmlns:w16sdtdh="http://schemas.microsoft.com/office/word/2020/wordml/sdtdatahash" xmlns:w16se="http://schemas.microsoft.com/office/word/2015/wordml/symex" xmlns:wpg="http://schemas.microsoft.com/office/word/2010/wordprocessingGroup" xmlns:wpi="http://schemas.microsoft.com/office/word/2010/wordprocessingInk" xmlns:wne="http://schemas.microsoft.com/office/word/2006/wordml" xmlns:wps="http://schemas.microsoft.com/office/word/2010/wordprocessingShape" mc:Ignorable="w14 w15 w16se w16cid w16 w16cex w16sdtdh w16du wp14">
+  <w:p>
+    <w:pPr>
+      <w:pStyle w:val="Footer"/>
+    </w:pPr>
+  </w:p>
+</w:ftr>
+</file>
+
+<file path=word/footer3.xml><?xml version="1.0" encoding="utf-8"?>
+<w:ftr xmlns:wpc="http://schemas.microsoft.com/office/word/2010/wordprocessingCanvas" xmlns:cx="http://schemas.microsoft.com/office/drawing/2014/chartex" xmlns:cx1="http://schemas.microsoft.com/office/drawing/2015/9/8/chartex" xmlns:cx2="http://schemas.microsoft.com/office/drawing/2015/10/21/chartex" xmlns:cx3="http://schemas.microsoft.com/office/drawing/2016/5/9/chartex" xmlns:cx4="http://schemas.microsoft.com/office/drawing/2016/5/10/chartex" xmlns:cx5="http://schemas.microsoft.com/office/drawing/2016/5/11/chartex" xmlns:cx6="http://schemas.microsoft.com/office/drawing/2016/5/12/chartex" xmlns:cx7="http://schemas.microsoft.com/office/drawing/2016/5/13/chartex" xmlns:cx8="http://schemas.microsoft.com/office/drawing/2016/5/14/chartex" xmlns:mc="http://schemas.openxmlformats.org/markup-compatibility/2006" xmlns:aink="http://schemas.microsoft.com/office/drawing/2016/ink" xmlns:am3d="http://schemas.microsoft.com/office/drawing/2017/model3d" xmlns:o="urn:schemas-microsoft-com:office:office" xmlns:oel="http://schemas.microsoft.com/office/2019/extlst" xmlns:r="http://schemas.openxmlformats.org/officeDocument/2006/relationships" xmlns:m="http://schemas.openxmlformats.org/officeDocument/2006/math" xmlns:v="urn:schemas-microsoft-com:vml" xmlns:wp14="http://schemas.microsoft.com/office/word/2010/wordprocessingDrawing" xmlns:wp="http://schemas.openxmlformats.org/drawingml/2006/wordprocessingDrawing" xmlns:w10="urn:schemas-microsoft-com:office:word" xmlns:w="http://schemas.openxmlformats.org/wordprocessingml/2006/main" xmlns:w14="http://schemas.microsoft.com/office/word/2010/wordml" xmlns:w15="http://schemas.microsoft.com/office/word/2012/wordml" xmlns:w16cex="http://schemas.microsoft.com/office/word/2018/wordml/cex" xmlns:w16cid="http://schemas.microsoft.com/office/word/2016/wordml/cid" xmlns:w16="http://schemas.microsoft.com/office/word/2018/wordml" xmlns:w16du="http://schemas.microsoft.com/office/word/2023/wordml/word16du" xmlns:w16sdtdh="http://schemas.microsoft.com/office/word/2020/wordml/sdtdatahash" xmlns:w16se="http://schemas.microsoft.com/office/word/2015/wordml/symex" xmlns:wpg="http://schemas.microsoft.com/office/word/2010/wordprocessingGroup" xmlns:wpi="http://schemas.microsoft.com/office/word/2010/wordprocessingInk" xmlns:wne="http://schemas.microsoft.com/office/word/2006/wordml" xmlns:wps="http://schemas.microsoft.com/office/word/2010/wordprocessingShape" mc:Ignorable="w14 w15 w16se w16cid w16 w16cex w16sdtdh w16du wp14">
+  <w:p>
+    <w:pPr>
+      <w:pStyle w:val="Footer"/>
+    </w:pPr>
+  </w:p>
+</w:ftr>
+</file>
+
 <file path=word/footnotes.xml><?xml version="1.0" encoding="utf-8"?>
 <w:footnotes xmlns:wpc="http://schemas.microsoft.com/office/word/2010/wordprocessingCanvas" xmlns:cx="http://schemas.microsoft.com/office/drawing/2014/chartex" xmlns:cx1="http://schemas.microsoft.com/office/drawing/2015/9/8/chartex" xmlns:cx2="http://schemas.microsoft.com/office/drawing/2015/10/21/chartex" xmlns:cx3="http://schemas.microsoft.com/office/drawing/2016/5/9/chartex" xmlns:cx4="http://schemas.microsoft.com/office/drawing/2016/5/10/chartex" xmlns:cx5="http://schemas.microsoft.com/office/drawing/2016/5/11/chartex" xmlns:cx6="http://schemas.microsoft.com/office/drawing/2016/5/12/chartex" xmlns:cx7="http://schemas.microsoft.com/office/drawing/2016/5/13/chartex" xmlns:cx8="http://schemas.microsoft.com/office/drawing/2016/5/14/chartex" xmlns:mc="http://schemas.openxmlformats.org/markup-compatibility/2006" xmlns:aink="http://schemas.microsoft.com/office/drawing/2016/ink" xmlns:am3d="http://schemas.microsoft.com/office/drawing/2017/model3d" xmlns:o="urn:schemas-microsoft-com:office:office" xmlns:oel="http://schemas.microsoft.com/office/2019/extlst" xmlns:r="http://schemas.openxmlformats.org/officeDocument/2006/relationships" xmlns:m="http://schemas.openxmlformats.org/officeDocument/2006/math" xmlns:v="urn:schemas-microsoft-com:vml" xmlns:wp14="http://schemas.microsoft.com/office/word/2010/wordprocessingDrawing" xmlns:wp="http://schemas.openxmlformats.org/drawingml/2006/wordprocessingDrawing" xmlns:w10="urn:schemas-microsoft-com:office:word" xmlns:w="http://schemas.openxmlformats.org/wordprocessingml/2006/main" xmlns:w14="http://schemas.microsoft.com/office/word/2010/wordml" xmlns:w15="http://schemas.microsoft.com/office/word/2012/wordml" xmlns:w16cex="http://schemas.microsoft.com/office/word/2018/wordml/cex" xmlns:w16cid="http://schemas.microsoft.com/office/word/2016/wordml/cid" xmlns:w16="http://schemas.microsoft.com/office/word/2018/wordml" xmlns:w16du="http://schemas.microsoft.com/office/word/2023/wordml/word16du" xmlns:w16sdtdh="http://schemas.microsoft.com/office/word/2020/wordml/sdtdatahash" xmlns:w16se="http://schemas.microsoft.com/office/word/2015/wordml/symex" xmlns:wpg="http://schemas.microsoft.com/office/word/2010/wordprocessingGroup" xmlns:wpi="http://schemas.microsoft.com/office/word/2010/wordprocessingInk" xmlns:wne="http://schemas.microsoft.com/office/word/2006/wordml" xmlns:wps="http://schemas.microsoft.com/office/word/2010/wordprocessingShape" mc:Ignorable="w14 w15 w16se w16cid w16 w16cex w16sdtdh w16du wp14">
   <w:footnote w:type="separator" w:id="-1">
@@ -8946,6 +8857,26 @@
 </file>
 
 <file path=word/header1.xml><?xml version="1.0" encoding="utf-8"?>
+<w:hdr xmlns:wpc="http://schemas.microsoft.com/office/word/2010/wordprocessingCanvas" xmlns:cx="http://schemas.microsoft.com/office/drawing/2014/chartex" xmlns:cx1="http://schemas.microsoft.com/office/drawing/2015/9/8/chartex" xmlns:cx2="http://schemas.microsoft.com/office/drawing/2015/10/21/chartex" xmlns:cx3="http://schemas.microsoft.com/office/drawing/2016/5/9/chartex" xmlns:cx4="http://schemas.microsoft.com/office/drawing/2016/5/10/chartex" xmlns:cx5="http://schemas.microsoft.com/office/drawing/2016/5/11/chartex" xmlns:cx6="http://schemas.microsoft.com/office/drawing/2016/5/12/chartex" xmlns:cx7="http://schemas.microsoft.com/office/drawing/2016/5/13/chartex" xmlns:cx8="http://schemas.microsoft.com/office/drawing/2016/5/14/chartex" xmlns:mc="http://schemas.openxmlformats.org/markup-compatibility/2006" xmlns:aink="http://schemas.microsoft.com/office/drawing/2016/ink" xmlns:am3d="http://schemas.microsoft.com/office/drawing/2017/model3d" xmlns:o="urn:schemas-microsoft-com:office:office" xmlns:oel="http://schemas.microsoft.com/office/2019/extlst" xmlns:r="http://schemas.openxmlformats.org/officeDocument/2006/relationships" xmlns:m="http://schemas.openxmlformats.org/officeDocument/2006/math" xmlns:v="urn:schemas-microsoft-com:vml" xmlns:wp14="http://schemas.microsoft.com/office/word/2010/wordprocessingDrawing" xmlns:wp="http://schemas.openxmlformats.org/drawingml/2006/wordprocessingDrawing" xmlns:w10="urn:schemas-microsoft-com:office:word" xmlns:w="http://schemas.openxmlformats.org/wordprocessingml/2006/main" xmlns:w14="http://schemas.microsoft.com/office/word/2010/wordml" xmlns:w15="http://schemas.microsoft.com/office/word/2012/wordml" xmlns:w16cex="http://schemas.microsoft.com/office/word/2018/wordml/cex" xmlns:w16cid="http://schemas.microsoft.com/office/word/2016/wordml/cid" xmlns:w16="http://schemas.microsoft.com/office/word/2018/wordml" xmlns:w16du="http://schemas.microsoft.com/office/word/2023/wordml/word16du" xmlns:w16sdtdh="http://schemas.microsoft.com/office/word/2020/wordml/sdtdatahash" xmlns:w16se="http://schemas.microsoft.com/office/word/2015/wordml/symex" xmlns:wpg="http://schemas.microsoft.com/office/word/2010/wordprocessingGroup" xmlns:wpi="http://schemas.microsoft.com/office/word/2010/wordprocessingInk" xmlns:wne="http://schemas.microsoft.com/office/word/2006/wordml" xmlns:wps="http://schemas.microsoft.com/office/word/2010/wordprocessingShape" mc:Ignorable="w14 w15 w16se w16cid w16 w16cex w16sdtdh w16du wp14">
+  <w:p>
+    <w:pPr>
+      <w:pStyle w:val="Header"/>
+    </w:pPr>
+  </w:p>
+</w:hdr>
+</file>
+
+<file path=word/header2.xml><?xml version="1.0" encoding="utf-8"?>
+<w:hdr xmlns:wpc="http://schemas.microsoft.com/office/word/2010/wordprocessingCanvas" xmlns:cx="http://schemas.microsoft.com/office/drawing/2014/chartex" xmlns:cx1="http://schemas.microsoft.com/office/drawing/2015/9/8/chartex" xmlns:cx2="http://schemas.microsoft.com/office/drawing/2015/10/21/chartex" xmlns:cx3="http://schemas.microsoft.com/office/drawing/2016/5/9/chartex" xmlns:cx4="http://schemas.microsoft.com/office/drawing/2016/5/10/chartex" xmlns:cx5="http://schemas.microsoft.com/office/drawing/2016/5/11/chartex" xmlns:cx6="http://schemas.microsoft.com/office/drawing/2016/5/12/chartex" xmlns:cx7="http://schemas.microsoft.com/office/drawing/2016/5/13/chartex" xmlns:cx8="http://schemas.microsoft.com/office/drawing/2016/5/14/chartex" xmlns:mc="http://schemas.openxmlformats.org/markup-compatibility/2006" xmlns:aink="http://schemas.microsoft.com/office/drawing/2016/ink" xmlns:am3d="http://schemas.microsoft.com/office/drawing/2017/model3d" xmlns:o="urn:schemas-microsoft-com:office:office" xmlns:oel="http://schemas.microsoft.com/office/2019/extlst" xmlns:r="http://schemas.openxmlformats.org/officeDocument/2006/relationships" xmlns:m="http://schemas.openxmlformats.org/officeDocument/2006/math" xmlns:v="urn:schemas-microsoft-com:vml" xmlns:wp14="http://schemas.microsoft.com/office/word/2010/wordprocessingDrawing" xmlns:wp="http://schemas.openxmlformats.org/drawingml/2006/wordprocessingDrawing" xmlns:w10="urn:schemas-microsoft-com:office:word" xmlns:w="http://schemas.openxmlformats.org/wordprocessingml/2006/main" xmlns:w14="http://schemas.microsoft.com/office/word/2010/wordml" xmlns:w15="http://schemas.microsoft.com/office/word/2012/wordml" xmlns:w16cex="http://schemas.microsoft.com/office/word/2018/wordml/cex" xmlns:w16cid="http://schemas.microsoft.com/office/word/2016/wordml/cid" xmlns:w16="http://schemas.microsoft.com/office/word/2018/wordml" xmlns:w16du="http://schemas.microsoft.com/office/word/2023/wordml/word16du" xmlns:w16sdtdh="http://schemas.microsoft.com/office/word/2020/wordml/sdtdatahash" xmlns:w16se="http://schemas.microsoft.com/office/word/2015/wordml/symex" xmlns:wpg="http://schemas.microsoft.com/office/word/2010/wordprocessingGroup" xmlns:wpi="http://schemas.microsoft.com/office/word/2010/wordprocessingInk" xmlns:wne="http://schemas.microsoft.com/office/word/2006/wordml" xmlns:wps="http://schemas.microsoft.com/office/word/2010/wordprocessingShape" mc:Ignorable="w14 w15 w16se w16cid w16 w16cex w16sdtdh w16du wp14">
+  <w:p>
+    <w:pPr>
+      <w:pStyle w:val="Header"/>
+    </w:pPr>
+  </w:p>
+</w:hdr>
+</file>
+
+<file path=word/header3.xml><?xml version="1.0" encoding="utf-8"?>
 <w:hdr xmlns:wpc="http://schemas.microsoft.com/office/word/2010/wordprocessingCanvas" xmlns:cx="http://schemas.microsoft.com/office/drawing/2014/chartex" xmlns:cx1="http://schemas.microsoft.com/office/drawing/2015/9/8/chartex" xmlns:cx2="http://schemas.microsoft.com/office/drawing/2015/10/21/chartex" xmlns:cx3="http://schemas.microsoft.com/office/drawing/2016/5/9/chartex" xmlns:cx4="http://schemas.microsoft.com/office/drawing/2016/5/10/chartex" xmlns:cx5="http://schemas.microsoft.com/office/drawing/2016/5/11/chartex" xmlns:cx6="http://schemas.microsoft.com/office/drawing/2016/5/12/chartex" xmlns:cx7="http://schemas.microsoft.com/office/drawing/2016/5/13/chartex" xmlns:cx8="http://schemas.microsoft.com/office/drawing/2016/5/14/chartex" xmlns:mc="http://schemas.openxmlformats.org/markup-compatibility/2006" xmlns:aink="http://schemas.microsoft.com/office/drawing/2016/ink" xmlns:am3d="http://schemas.microsoft.com/office/drawing/2017/model3d" xmlns:o="urn:schemas-microsoft-com:office:office" xmlns:oel="http://schemas.microsoft.com/office/2019/extlst" xmlns:r="http://schemas.openxmlformats.org/officeDocument/2006/relationships" xmlns:m="http://schemas.openxmlformats.org/officeDocument/2006/math" xmlns:v="urn:schemas-microsoft-com:vml" xmlns:wp14="http://schemas.microsoft.com/office/word/2010/wordprocessingDrawing" xmlns:wp="http://schemas.openxmlformats.org/drawingml/2006/wordprocessingDrawing" xmlns:w10="urn:schemas-microsoft-com:office:word" xmlns:w="http://schemas.openxmlformats.org/wordprocessingml/2006/main" xmlns:w14="http://schemas.microsoft.com/office/word/2010/wordml" xmlns:w15="http://schemas.microsoft.com/office/word/2012/wordml" xmlns:w16cex="http://schemas.microsoft.com/office/word/2018/wordml/cex" xmlns:w16cid="http://schemas.microsoft.com/office/word/2016/wordml/cid" xmlns:w16="http://schemas.microsoft.com/office/word/2018/wordml" xmlns:w16du="http://schemas.microsoft.com/office/word/2023/wordml/word16du" xmlns:w16sdtdh="http://schemas.microsoft.com/office/word/2020/wordml/sdtdatahash" xmlns:w16se="http://schemas.microsoft.com/office/word/2015/wordml/symex" xmlns:wpg="http://schemas.microsoft.com/office/word/2010/wordprocessingGroup" xmlns:wpi="http://schemas.microsoft.com/office/word/2010/wordprocessingInk" xmlns:wne="http://schemas.microsoft.com/office/word/2006/wordml" xmlns:wps="http://schemas.microsoft.com/office/word/2010/wordprocessingShape" mc:Ignorable="w14 w15 w16se w16cid w16 w16cex w16sdtdh w16du wp14">
   <w:p>
     <w:pPr>
@@ -8983,6 +8914,15 @@
         <w:sz w:val="20"/>
         <w:szCs w:val="20"/>
       </w:rPr>
+      <w:t>.1</w:t>
+    </w:r>
+    <w:r>
+      <w:rPr>
+        <w:rFonts w:asciiTheme="minorHAnsi" w:hAnsiTheme="minorHAnsi"/>
+        <w:color w:val="262626" w:themeColor="text1" w:themeTint="D9"/>
+        <w:sz w:val="20"/>
+        <w:szCs w:val="20"/>
+      </w:rPr>
       <w:t xml:space="preserve"> </w:t>
     </w:r>
   </w:p>
@@ -9012,7 +8952,16 @@
         <w:sz w:val="20"/>
         <w:szCs w:val="20"/>
       </w:rPr>
-      <w:t>10/4</w:t>
+      <w:t>10/</w:t>
+    </w:r>
+    <w:r>
+      <w:rPr>
+        <w:rFonts w:asciiTheme="minorHAnsi" w:hAnsiTheme="minorHAnsi"/>
+        <w:color w:val="262626" w:themeColor="text1" w:themeTint="D9"/>
+        <w:sz w:val="20"/>
+        <w:szCs w:val="20"/>
+      </w:rPr>
+      <w:t>7</w:t>
     </w:r>
     <w:r>
       <w:rPr>
@@ -9993,6 +9942,7 @@
   <w:style w:type="character" w:default="1" w:styleId="DefaultParagraphFont">
     <w:name w:val="Default Paragraph Font"/>
     <w:uiPriority w:val="1"/>
+    <w:semiHidden/>
     <w:unhideWhenUsed/>
   </w:style>
   <w:style w:type="table" w:default="1" w:styleId="TableNormal">

</xml_diff>